<commit_message>
Arch Install from Scratch
</commit_message>
<xml_diff>
--- a/Arch_Install.docx
+++ b/Arch_Install.docx
@@ -25,62 +25,7 @@
           <w:sz w:val="22"/>
           <w:szCs w:val="22"/>
         </w:rPr>
-        <w:t xml:space="preserve">Arch Linux Installation </w:t>
-      </w:r>
-      <w:r>
-        <w:rPr>
-          <w:rFonts w:ascii="DejaVu Sans Mono" w:hAnsi="DejaVu Sans Mono"/>
-          <w:b w:val="false"/>
-          <w:bCs w:val="false"/>
-          <w:color w:val="auto"/>
-          <w:sz w:val="22"/>
-          <w:szCs w:val="22"/>
-        </w:rPr>
-        <w:t>From Scratch</w:t>
-      </w:r>
-      <w:r>
-        <w:rPr>
-          <w:rFonts w:ascii="DejaVu Sans Mono" w:hAnsi="DejaVu Sans Mono"/>
-          <w:b w:val="false"/>
-          <w:bCs w:val="false"/>
-          <w:color w:val="auto"/>
-          <w:sz w:val="22"/>
-          <w:szCs w:val="22"/>
-        </w:rPr>
-        <w:t xml:space="preserve"> </w:t>
-      </w:r>
-      <w:r>
-        <w:rPr>
-          <w:rFonts w:ascii="DejaVu Sans Mono" w:hAnsi="DejaVu Sans Mono"/>
-          <w:b w:val="false"/>
-          <w:bCs w:val="false"/>
-          <w:color w:val="auto"/>
-          <w:sz w:val="22"/>
-          <w:szCs w:val="22"/>
-        </w:rPr>
-        <w:t>To</w:t>
-      </w:r>
-      <w:r>
-        <w:rPr>
-          <w:rFonts w:ascii="DejaVu Sans Mono" w:hAnsi="DejaVu Sans Mono"/>
-          <w:b w:val="false"/>
-          <w:bCs w:val="false"/>
-          <w:color w:val="auto"/>
-          <w:sz w:val="22"/>
-          <w:szCs w:val="22"/>
-        </w:rPr>
-        <w:t xml:space="preserve"> “</w:t>
-      </w:r>
-      <w:r>
-        <w:rPr>
-          <w:rFonts w:ascii="DejaVu Sans Mono" w:hAnsi="DejaVu Sans Mono"/>
-          <w:b w:val="false"/>
-          <w:bCs w:val="false"/>
-          <w:color w:val="auto"/>
-          <w:sz w:val="22"/>
-          <w:szCs w:val="22"/>
-        </w:rPr>
-        <w:t>Gnome”</w:t>
+        <w:t>Arch Linux Installation From Scratch To “Gnome”</w:t>
       </w:r>
     </w:p>
     <w:p>
@@ -701,7 +646,29 @@
           <w:sz w:val="22"/>
           <w:szCs w:val="22"/>
         </w:rPr>
-        <w:t>timedatectl</w:t>
+        <w:t xml:space="preserve">timedatectl &lt;--&gt; Time Zone </w:t>
+      </w:r>
+      <w:r>
+        <w:rPr>
+          <w:rFonts w:ascii="DejaVu Sans Mono" w:hAnsi="DejaVu Sans Mono"/>
+          <w:b w:val="false"/>
+          <w:bCs w:val="false"/>
+          <w:color w:val="auto"/>
+          <w:sz w:val="22"/>
+          <w:szCs w:val="22"/>
+        </w:rPr>
+        <w:t>S</w:t>
+      </w:r>
+      <w:r>
+        <w:rPr>
+          <w:rFonts w:ascii="DejaVu Sans Mono" w:hAnsi="DejaVu Sans Mono"/>
+          <w:b w:val="false"/>
+          <w:bCs w:val="false"/>
+          <w:color w:val="auto"/>
+          <w:sz w:val="22"/>
+          <w:szCs w:val="22"/>
+        </w:rPr>
+        <w:t>etting</w:t>
       </w:r>
     </w:p>
     <w:p>
@@ -1685,18 +1652,7 @@
           <w:sz w:val="22"/>
           <w:szCs w:val="22"/>
         </w:rPr>
-        <w:t xml:space="preserve">5. Base System Installation </w:t>
-      </w:r>
-      <w:r>
-        <w:rPr>
-          <w:rFonts w:ascii="DejaVu Sans Mono" w:hAnsi="DejaVu Sans Mono"/>
-          <w:b w:val="false"/>
-          <w:bCs w:val="false"/>
-          <w:color w:val="auto"/>
-          <w:sz w:val="22"/>
-          <w:szCs w:val="22"/>
-        </w:rPr>
-        <w:t>for Intel Chipset</w:t>
+        <w:t>5. Base System Installation for Intel Chipset</w:t>
       </w:r>
     </w:p>
     <w:p>
@@ -2005,7 +1961,29 @@
           <w:sz w:val="22"/>
           <w:szCs w:val="22"/>
         </w:rPr>
-        <w:t>ln -sf /usr/share/zoneinfo/America/Araguaina /etc/localtime</w:t>
+        <w:t>ln -sf /usr/share/zoneinfo/America/</w:t>
+      </w:r>
+      <w:r>
+        <w:rPr>
+          <w:rFonts w:ascii="DejaVu Sans Mono" w:hAnsi="DejaVu Sans Mono"/>
+          <w:b w:val="false"/>
+          <w:bCs w:val="false"/>
+          <w:color w:val="auto"/>
+          <w:sz w:val="22"/>
+          <w:szCs w:val="22"/>
+        </w:rPr>
+        <w:t>Sao_Paulo</w:t>
+      </w:r>
+      <w:r>
+        <w:rPr>
+          <w:rFonts w:ascii="DejaVu Sans Mono" w:hAnsi="DejaVu Sans Mono"/>
+          <w:b w:val="false"/>
+          <w:bCs w:val="false"/>
+          <w:color w:val="auto"/>
+          <w:sz w:val="22"/>
+          <w:szCs w:val="22"/>
+        </w:rPr>
+        <w:t xml:space="preserve"> /etc/localtime</w:t>
       </w:r>
     </w:p>
     <w:p>
@@ -2057,18 +2035,7 @@
           <w:sz w:val="22"/>
           <w:szCs w:val="22"/>
         </w:rPr>
-        <w:t xml:space="preserve">nano /etc/locale.gen &lt;--&gt; check if LANG=pt_BR.UTF-8 is </w:t>
-      </w:r>
-      <w:r>
-        <w:rPr>
-          <w:rFonts w:ascii="DejaVu Sans Mono" w:hAnsi="DejaVu Sans Mono"/>
-          <w:b w:val="false"/>
-          <w:bCs w:val="false"/>
-          <w:color w:val="auto"/>
-          <w:sz w:val="22"/>
-          <w:szCs w:val="22"/>
-        </w:rPr>
-        <w:t>enabled</w:t>
+        <w:t>nano /etc/locale.gen &lt;--&gt; check if LANG=pt_BR.UTF-8 is enabled</w:t>
       </w:r>
     </w:p>
     <w:p>
@@ -2172,7 +2139,29 @@
           <w:sz w:val="22"/>
           <w:szCs w:val="22"/>
         </w:rPr>
-        <w:t>nano /etc/hostname &lt;--&gt; set book (choice a name as prefer)</w:t>
+        <w:t>nano /etc/hostname &lt;--&gt; set book (</w:t>
+      </w:r>
+      <w:r>
+        <w:rPr>
+          <w:rFonts w:ascii="DejaVu Sans Mono" w:hAnsi="DejaVu Sans Mono"/>
+          <w:b w:val="false"/>
+          <w:bCs w:val="false"/>
+          <w:color w:val="auto"/>
+          <w:sz w:val="22"/>
+          <w:szCs w:val="22"/>
+        </w:rPr>
+        <w:t>c</w:t>
+      </w:r>
+      <w:r>
+        <w:rPr>
+          <w:rFonts w:ascii="DejaVu Sans Mono" w:hAnsi="DejaVu Sans Mono"/>
+          <w:b w:val="false"/>
+          <w:bCs w:val="false"/>
+          <w:color w:val="auto"/>
+          <w:sz w:val="22"/>
+          <w:szCs w:val="22"/>
+        </w:rPr>
+        <w:t>hoose a preferred name)</w:t>
       </w:r>
     </w:p>
     <w:p>
@@ -2250,7 +2239,29 @@
           <w:sz w:val="22"/>
           <w:szCs w:val="22"/>
         </w:rPr>
-        <w:t>useradd -m -g users -G wheel -s /bin/bash archer (choice a name as prefer)</w:t>
+        <w:t>useradd -m -g users -G wheel -s /bin/bash archer (</w:t>
+      </w:r>
+      <w:r>
+        <w:rPr>
+          <w:rFonts w:ascii="DejaVu Sans Mono" w:hAnsi="DejaVu Sans Mono"/>
+          <w:b w:val="false"/>
+          <w:bCs w:val="false"/>
+          <w:color w:val="auto"/>
+          <w:sz w:val="22"/>
+          <w:szCs w:val="22"/>
+        </w:rPr>
+        <w:t>c</w:t>
+      </w:r>
+      <w:r>
+        <w:rPr>
+          <w:rFonts w:ascii="DejaVu Sans Mono" w:hAnsi="DejaVu Sans Mono"/>
+          <w:b w:val="false"/>
+          <w:bCs w:val="false"/>
+          <w:color w:val="auto"/>
+          <w:sz w:val="22"/>
+          <w:szCs w:val="22"/>
+        </w:rPr>
+        <w:t>hoose a preferred name)</w:t>
       </w:r>
     </w:p>
     <w:p>
@@ -3220,7 +3231,7 @@
       </w:pPr>
       <w:r>
         <w:rPr>
-          <w:rStyle w:val="Cdigo-fonteuser"/>
+          <w:rStyle w:val="Cdigo-fonte"/>
           <w:rFonts w:ascii="DejaVu Sans Mono" w:hAnsi="DejaVu Sans Mono"/>
           <w:b w:val="false"/>
           <w:bCs w:val="false"/>
@@ -3615,48 +3626,37 @@
           <w:sz w:val="22"/>
           <w:szCs w:val="22"/>
         </w:rPr>
-        <w:t xml:space="preserve">Login: </w:t>
-      </w:r>
-      <w:r>
-        <w:rPr>
-          <w:rFonts w:ascii="DejaVu Sans Mono" w:hAnsi="DejaVu Sans Mono"/>
-          <w:b w:val="false"/>
-          <w:bCs w:val="false"/>
-          <w:color w:val="auto"/>
-          <w:sz w:val="22"/>
-          <w:szCs w:val="22"/>
-        </w:rPr>
-        <w:t>root</w:t>
-      </w:r>
-    </w:p>
-    <w:p>
-      <w:pPr>
-        <w:pStyle w:val="Normal"/>
-        <w:spacing w:before="28" w:after="28"/>
-        <w:jc w:val="start"/>
-        <w:rPr>
-          <w:rFonts w:ascii="DejaVu Sans Mono" w:hAnsi="DejaVu Sans Mono"/>
-          <w:b w:val="false"/>
-          <w:bCs w:val="false"/>
-          <w:color w:val="auto"/>
-          <w:sz w:val="22"/>
-          <w:szCs w:val="22"/>
-        </w:rPr>
-      </w:pPr>
-      <w:r>
-        <w:rPr>
-          <w:rFonts w:ascii="DejaVu Sans Mono" w:hAnsi="DejaVu Sans Mono"/>
-          <w:b w:val="false"/>
-          <w:bCs w:val="false"/>
-          <w:color w:val="auto"/>
-          <w:sz w:val="22"/>
-          <w:szCs w:val="22"/>
-        </w:rPr>
-      </w:r>
-    </w:p>
-    <w:p>
-      <w:pPr>
-        <w:pStyle w:val="Textoprformatadouser"/>
+        <w:t>Login: root</w:t>
+      </w:r>
+    </w:p>
+    <w:p>
+      <w:pPr>
+        <w:pStyle w:val="Normal"/>
+        <w:spacing w:before="28" w:after="28"/>
+        <w:jc w:val="start"/>
+        <w:rPr>
+          <w:rFonts w:ascii="DejaVu Sans Mono" w:hAnsi="DejaVu Sans Mono"/>
+          <w:b w:val="false"/>
+          <w:bCs w:val="false"/>
+          <w:color w:val="auto"/>
+          <w:sz w:val="22"/>
+          <w:szCs w:val="22"/>
+        </w:rPr>
+      </w:pPr>
+      <w:r>
+        <w:rPr>
+          <w:rFonts w:ascii="DejaVu Sans Mono" w:hAnsi="DejaVu Sans Mono"/>
+          <w:b w:val="false"/>
+          <w:bCs w:val="false"/>
+          <w:color w:val="auto"/>
+          <w:sz w:val="22"/>
+          <w:szCs w:val="22"/>
+        </w:rPr>
+      </w:r>
+    </w:p>
+    <w:p>
+      <w:pPr>
+        <w:pStyle w:val="Textoprformatado"/>
         <w:bidi w:val="0"/>
         <w:spacing w:before="28" w:after="28"/>
         <w:jc w:val="start"/>
@@ -3664,7 +3664,7 @@
       </w:pPr>
       <w:r>
         <w:rPr>
-          <w:rStyle w:val="Cdigo-fonteuser"/>
+          <w:rStyle w:val="Cdigo-fonte"/>
           <w:rFonts w:ascii="DejaVu Sans Mono" w:hAnsi="DejaVu Sans Mono"/>
           <w:b w:val="false"/>
           <w:bCs w:val="false"/>
@@ -3677,7 +3677,7 @@
     </w:p>
     <w:p>
       <w:pPr>
-        <w:pStyle w:val="Textoprformatadouser"/>
+        <w:pStyle w:val="Textoprformatado"/>
         <w:bidi w:val="0"/>
         <w:spacing w:before="28" w:after="28"/>
         <w:jc w:val="start"/>
@@ -3960,6 +3960,9 @@
           <w:szCs w:val="22"/>
         </w:rPr>
       </w:r>
+      <w:r>
+        <w:br w:type="page"/>
+      </w:r>
     </w:p>
     <w:p>
       <w:pPr>
@@ -4035,169 +4038,81 @@
           <w:sz w:val="22"/>
           <w:szCs w:val="22"/>
         </w:rPr>
-        <w:t xml:space="preserve">pacman -S adwaita-icon-theme contrast decibels eog eyedropper file-roller firefox firefox-i18n-pt-br foliate fragments </w:t>
-      </w:r>
-      <w:r>
-        <w:rPr>
-          <w:rFonts w:ascii="DejaVu Sans Mono" w:hAnsi="DejaVu Sans Mono"/>
-          <w:b w:val="false"/>
-          <w:bCs w:val="false"/>
-          <w:color w:val="auto"/>
-          <w:sz w:val="22"/>
-          <w:szCs w:val="22"/>
-        </w:rPr>
-        <w:t>gdm</w:t>
-      </w:r>
-      <w:r>
-        <w:rPr>
-          <w:rFonts w:ascii="DejaVu Sans Mono" w:hAnsi="DejaVu Sans Mono"/>
-          <w:b w:val="false"/>
-          <w:bCs w:val="false"/>
-          <w:color w:val="auto"/>
-          <w:sz w:val="22"/>
-          <w:szCs w:val="22"/>
-        </w:rPr>
-        <w:t xml:space="preserve"> gedit gedit-plugins gimp gimp-help-pt_br gnome gnome-applets gnome-backgrounds gnome-bluetooth gnome-browser-connector gnome-calendar gnome-characters gnome-clocks gnome-color-manager gnome-commander gnome-control-center gnome-disk-utility gnome-firmware gnome-info-collect gnome-keyring gnome-logs gnome-menus gnome-music gnome-nettool gnome-online-accounts gnome-packagekit gnome-power-manager gnome-remote-desktop gnome-screenshot gnome-session gnome-settings-daemon gnome-shell gnome-shell-extension-appindicator gnome-shell-extension-arc-menu gnome-shell-extension-caffeine gnome-shell-extension-dash-to-panel gnome-shell-extension-weather-oclock gnome-shell-extensions gnome-system-monitor gnome-terminal gnome-text-editor gnome-themes-extra gnome-tweaks gnome-usage gnome-user-docs gnome-user-share gnome-weather gparted grilo-plugins gthumb gvfs gvfs-afc gvfs-dnssd gvfs-goa gvfs-gphoto2 gvfs-mtp gvfs-nfs gvfs-smb gvfs-wsdd letterpress loupe morphosis mpv </w:t>
-      </w:r>
-      <w:r>
-        <w:rPr>
-          <w:rFonts w:ascii="DejaVu Sans Mono" w:hAnsi="DejaVu Sans Mono"/>
-          <w:b w:val="false"/>
-          <w:bCs w:val="false"/>
-          <w:color w:val="auto"/>
-          <w:sz w:val="22"/>
-          <w:szCs w:val="22"/>
-        </w:rPr>
-        <w:t>mutter</w:t>
-      </w:r>
-      <w:r>
-        <w:rPr>
-          <w:rFonts w:ascii="DejaVu Sans Mono" w:hAnsi="DejaVu Sans Mono"/>
-          <w:b w:val="false"/>
-          <w:bCs w:val="false"/>
-          <w:color w:val="auto"/>
-          <w:sz w:val="22"/>
-          <w:szCs w:val="22"/>
-        </w:rPr>
-        <w:t xml:space="preserve"> nautilus network-manager-applet orca papers pavucontrol qalculate-gtk rygel seahorse shotwell showtime simple-scan snapshot system-config-printer timeshift xdg-desktop-portal-gnome xdg-user-dirs-gtk xkeyboard-config </w:t>
-      </w:r>
-      <w:r>
-        <w:rPr>
-          <w:rFonts w:ascii="DejaVu Sans Mono" w:hAnsi="DejaVu Sans Mono"/>
-          <w:b w:val="false"/>
-          <w:bCs w:val="false"/>
-          <w:color w:val="auto"/>
-          <w:sz w:val="22"/>
-          <w:szCs w:val="22"/>
-        </w:rPr>
-        <w:t>xorg-server</w:t>
-      </w:r>
-      <w:r>
-        <w:rPr>
-          <w:rFonts w:ascii="DejaVu Sans Mono" w:hAnsi="DejaVu Sans Mono"/>
-          <w:b w:val="false"/>
-          <w:bCs w:val="false"/>
-          <w:color w:val="auto"/>
-          <w:sz w:val="22"/>
-          <w:szCs w:val="22"/>
-        </w:rPr>
-        <w:t xml:space="preserve"> yelp yelp-tools yelp-xsl zed</w:t>
-      </w:r>
-    </w:p>
-    <w:p>
-      <w:pPr>
-        <w:pStyle w:val="Normal"/>
-        <w:bidi w:val="0"/>
-        <w:spacing w:before="28" w:after="28"/>
-        <w:jc w:val="start"/>
-        <w:rPr>
-          <w:rFonts w:ascii="DejaVu Sans Mono" w:hAnsi="DejaVu Sans Mono"/>
-          <w:b w:val="false"/>
-          <w:bCs w:val="false"/>
-          <w:color w:val="auto"/>
-          <w:sz w:val="22"/>
-          <w:szCs w:val="22"/>
-        </w:rPr>
-      </w:pPr>
-      <w:r>
-        <w:rPr>
-          <w:rFonts w:ascii="DejaVu Sans Mono" w:hAnsi="DejaVu Sans Mono"/>
-          <w:b w:val="false"/>
-          <w:bCs w:val="false"/>
-          <w:color w:val="auto"/>
-          <w:sz w:val="22"/>
-          <w:szCs w:val="22"/>
-        </w:rPr>
-      </w:r>
-    </w:p>
-    <w:p>
-      <w:pPr>
-        <w:pStyle w:val="Normal"/>
-        <w:bidi w:val="0"/>
-        <w:spacing w:before="28" w:after="28"/>
-        <w:jc w:val="start"/>
-        <w:rPr>
-          <w:rFonts w:ascii="DejaVu Sans Mono" w:hAnsi="DejaVu Sans Mono"/>
-          <w:b w:val="false"/>
-          <w:bCs w:val="false"/>
-          <w:sz w:val="22"/>
-          <w:szCs w:val="22"/>
-        </w:rPr>
-      </w:pPr>
-      <w:r>
-        <w:rPr>
-          <w:rFonts w:ascii="DejaVu Sans Mono" w:hAnsi="DejaVu Sans Mono"/>
-          <w:b w:val="false"/>
-          <w:bCs w:val="false"/>
-          <w:color w:val="auto"/>
-          <w:sz w:val="22"/>
-          <w:szCs w:val="22"/>
-        </w:rPr>
-        <w:t xml:space="preserve">pacman -S alsa-utils aspell aspell-en aspell-pt at-spi2-core avahi bat bind-tools bluez bluez-utils colord cronie cups cups-browsed cups-filters cups-pdf curl ethtool fail2ban fd ffmpeg firewalld foomatic-db foomatic-db-engine foomatic-db-ppds fwupd fzf git glances grc gst-plugins-base gst-plugins-base-libs gutenprint hspell htop hunspell imagemagick inxi less libinput libssh libssh2 libvncserver libvoikko libwireplumber </w:t>
-      </w:r>
-      <w:r>
-        <w:rPr>
-          <w:rFonts w:ascii="DejaVu Sans Mono" w:hAnsi="DejaVu Sans Mono"/>
-          <w:b w:val="false"/>
-          <w:bCs w:val="false"/>
-          <w:color w:val="auto"/>
-          <w:sz w:val="22"/>
-          <w:szCs w:val="22"/>
-        </w:rPr>
-        <w:t>localsearch</w:t>
-      </w:r>
-      <w:r>
-        <w:rPr>
-          <w:rFonts w:ascii="DejaVu Sans Mono" w:hAnsi="DejaVu Sans Mono"/>
-          <w:b w:val="false"/>
-          <w:bCs w:val="false"/>
-          <w:color w:val="auto"/>
-          <w:sz w:val="22"/>
-          <w:szCs w:val="22"/>
-        </w:rPr>
-        <w:t xml:space="preserve"> lsd lsof man-db man-pages mesa-utils meson micro ninja nmap nss-mdns nuspell p7zip pacman-contrib parted pipewire pipewire-pulse powertop pwgen qt5-wayland qt6-wayland ripgrep smartmontools speedtest-cli tecla </w:t>
-      </w:r>
-      <w:r>
-        <w:rPr>
-          <w:rFonts w:ascii="DejaVu Sans Mono" w:hAnsi="DejaVu Sans Mono"/>
-          <w:b w:val="false"/>
-          <w:bCs w:val="false"/>
-          <w:color w:val="auto"/>
-          <w:sz w:val="22"/>
-          <w:szCs w:val="22"/>
-        </w:rPr>
-        <w:t>tinysparql</w:t>
-      </w:r>
-      <w:r>
-        <w:rPr>
-          <w:rFonts w:ascii="DejaVu Sans Mono" w:hAnsi="DejaVu Sans Mono"/>
-          <w:b w:val="false"/>
-          <w:bCs w:val="false"/>
-          <w:color w:val="auto"/>
-          <w:sz w:val="22"/>
-          <w:szCs w:val="22"/>
-        </w:rPr>
-        <w:t xml:space="preserve"> tlp tree unzip upower v4l-utils v4l2loopback-utils wget wireless_tools wireplumber yt-dlp zip zram-generator zsh zsh-autocomplete zsh-autosuggestions zsh-completions zsh-history-substring-search zsh-lovers zsh-syntax-highlighting</w:t>
+        <w:t xml:space="preserve">pacman -S adwaita-icon-theme contrast decibels eog </w:t>
+      </w:r>
+      <w:r>
+        <w:rPr>
+          <w:rFonts w:ascii="DejaVu Sans Mono" w:hAnsi="DejaVu Sans Mono"/>
+          <w:b w:val="false"/>
+          <w:bCs w:val="false"/>
+          <w:color w:val="auto"/>
+          <w:sz w:val="22"/>
+          <w:szCs w:val="22"/>
+        </w:rPr>
+        <w:t xml:space="preserve">evolution </w:t>
+      </w:r>
+      <w:r>
+        <w:rPr>
+          <w:rFonts w:ascii="DejaVu Sans Mono" w:hAnsi="DejaVu Sans Mono"/>
+          <w:b w:val="false"/>
+          <w:bCs w:val="false"/>
+          <w:color w:val="auto"/>
+          <w:sz w:val="22"/>
+          <w:szCs w:val="22"/>
+        </w:rPr>
+        <w:t>eyedropper file-roller firefox firefox-i18n-pt-br foliate fragments gdm gedit gedit-plugins gimp gimp-help-pt_br gnome gnome-applets gnome-backgrounds gnome-bluetooth gnome-browser-connector gnome-calendar gnome-characters gnome-clocks gnome-color-manager gnome-commander gnome-control-center gnome-disk-utility gnome-firmware gnome-info-collect gnome-keyring gnome-logs gnome-menus gnome-music gnome-nettool gnome-online-accounts gnome-packagekit gnome-power-manager gnome-remote-desktop gnome-screenshot gnome-session gnome-settings-daemon gnome-shell gnome-shell-extension-appindicator gnome-shell-extension-arc-menu gnome-shell-extension-caffeine gnome-shell-extension-dash-to-panel gnome-shell-extension-weather-oclock gnome-shell-extensions gnome-system-monitor gnome-terminal gnome-text-editor gnome-themes-extra gnome-tweaks gnome-usage gnome-user-docs gnome-user-share gnome-weather gparted grilo-plugins gthumb gvfs gvfs-afc gvfs-dnssd gvfs-goa gvfs-gphoto2 gvfs-mtp gvfs-nfs gvfs-smb gvfs-wsdd letterpress loupe morphosis mpv mutter nautilus network-manager-applet orca papers pavucontrol qalculate-gtk rygel seahorse shotwell showtime simple-scan snapshot system-config-printer timeshift xdg-desktop-portal-gnome xdg-user-dirs-gtk xkeyboard-config xorg-server yelp yelp-tools yelp-xsl zed</w:t>
+      </w:r>
+    </w:p>
+    <w:p>
+      <w:pPr>
+        <w:pStyle w:val="Normal"/>
+        <w:bidi w:val="0"/>
+        <w:spacing w:before="28" w:after="28"/>
+        <w:jc w:val="start"/>
+        <w:rPr>
+          <w:rFonts w:ascii="DejaVu Sans Mono" w:hAnsi="DejaVu Sans Mono"/>
+          <w:b w:val="false"/>
+          <w:bCs w:val="false"/>
+          <w:color w:val="auto"/>
+          <w:sz w:val="22"/>
+          <w:szCs w:val="22"/>
+        </w:rPr>
+      </w:pPr>
+      <w:r>
+        <w:rPr>
+          <w:rFonts w:ascii="DejaVu Sans Mono" w:hAnsi="DejaVu Sans Mono"/>
+          <w:b w:val="false"/>
+          <w:bCs w:val="false"/>
+          <w:color w:val="auto"/>
+          <w:sz w:val="22"/>
+          <w:szCs w:val="22"/>
+        </w:rPr>
+      </w:r>
+    </w:p>
+    <w:p>
+      <w:pPr>
+        <w:pStyle w:val="Normal"/>
+        <w:bidi w:val="0"/>
+        <w:spacing w:before="28" w:after="28"/>
+        <w:jc w:val="start"/>
+        <w:rPr>
+          <w:rFonts w:ascii="DejaVu Sans Mono" w:hAnsi="DejaVu Sans Mono"/>
+          <w:b w:val="false"/>
+          <w:bCs w:val="false"/>
+          <w:sz w:val="22"/>
+          <w:szCs w:val="22"/>
+        </w:rPr>
+      </w:pPr>
+      <w:r>
+        <w:rPr>
+          <w:rFonts w:ascii="DejaVu Sans Mono" w:hAnsi="DejaVu Sans Mono"/>
+          <w:b w:val="false"/>
+          <w:bCs w:val="false"/>
+          <w:color w:val="auto"/>
+          <w:sz w:val="22"/>
+          <w:szCs w:val="22"/>
+        </w:rPr>
+        <w:t>pacman -S alsa-utils aspell aspell-en aspell-pt at-spi2-core avahi bat bind-tools bluez bluez-utils colord cronie cups cups-browsed cups-filters cups-pdf curl ethtool fail2ban fd ffmpeg firewalld foomatic-db foomatic-db-engine foomatic-db-ppds fwupd fzf git glances grc gst-plugins-base gst-plugins-base-libs gutenprint hspell htop hunspell imagemagick inxi less libinput libssh libssh2 libvncserver libvoikko libwireplumber localsearch lsd lsof man-db man-pages mesa-utils meson micro ninja nmap nss-mdns nuspell p7zip pacman-contrib parted pipewire pipewire-pulse powertop pwgen qt5-wayland qt6-wayland ripgrep smartmontools speedtest-cli tecla tinysparql tlp tree unzip upower v4l-utils v4l2loopback-utils wget wireless_tools wireplumber yt-dlp zip zram-generator zsh zsh-autocomplete zsh-autosuggestions zsh-completions zsh-history-substring-search zsh-lovers zsh-syntax-highlighting</w:t>
       </w:r>
     </w:p>
     <w:p>
@@ -4587,18 +4502,7 @@
           <w:sz w:val="22"/>
           <w:szCs w:val="22"/>
         </w:rPr>
-        <w:t xml:space="preserve">Login: </w:t>
-      </w:r>
-      <w:r>
-        <w:rPr>
-          <w:rFonts w:ascii="DejaVu Sans Mono" w:hAnsi="DejaVu Sans Mono"/>
-          <w:b w:val="false"/>
-          <w:bCs w:val="false"/>
-          <w:color w:val="auto"/>
-          <w:sz w:val="22"/>
-          <w:szCs w:val="22"/>
-        </w:rPr>
-        <w:t>user &lt;--&gt; if fail → make login by CLI</w:t>
+        <w:t>Login: user &lt;--&gt; if fail → make login by CLI</w:t>
       </w:r>
     </w:p>
     <w:p>
@@ -4662,20 +4566,74 @@
           <w:rFonts w:ascii="DejaVu Sans Mono" w:hAnsi="DejaVu Sans Mono"/>
           <w:b w:val="false"/>
           <w:bCs w:val="false"/>
-          <w:color w:val="auto"/>
-          <w:sz w:val="22"/>
-          <w:szCs w:val="22"/>
-        </w:rPr>
-      </w:pPr>
-      <w:r>
-        <w:rPr>
-          <w:rFonts w:ascii="DejaVu Sans Mono" w:hAnsi="DejaVu Sans Mono"/>
-          <w:b w:val="false"/>
-          <w:bCs w:val="false"/>
-          <w:color w:val="auto"/>
-          <w:sz w:val="22"/>
-          <w:szCs w:val="22"/>
-        </w:rPr>
+          <w:color w:themeColor="accent1" w:themeShade="bf" w:val="auto"/>
+          <w:sz w:val="22"/>
+          <w:szCs w:val="22"/>
+        </w:rPr>
+      </w:pPr>
+      <w:r>
+        <w:rPr>
+          <w:rFonts w:ascii="DejaVu Sans Mono" w:hAnsi="DejaVu Sans Mono"/>
+          <w:b w:val="false"/>
+          <w:bCs w:val="false"/>
+          <w:color w:themeColor="accent1" w:themeShade="bf" w:val="auto"/>
+          <w:sz w:val="22"/>
+          <w:szCs w:val="22"/>
+        </w:rPr>
+      </w:r>
+    </w:p>
+    <w:p>
+      <w:pPr>
+        <w:pStyle w:val="Normal"/>
+        <w:spacing w:before="28" w:after="28"/>
+        <w:jc w:val="start"/>
+        <w:rPr>
+          <w:rFonts w:ascii="DejaVu Sans Mono" w:hAnsi="DejaVu Sans Mono"/>
+          <w:b w:val="false"/>
+          <w:bCs w:val="false"/>
+          <w:color w:themeColor="accent1" w:themeShade="bf" w:val="auto"/>
+          <w:sz w:val="22"/>
+          <w:szCs w:val="22"/>
+        </w:rPr>
+      </w:pPr>
+      <w:r>
+        <w:rPr>
+          <w:rFonts w:ascii="DejaVu Sans Mono" w:hAnsi="DejaVu Sans Mono"/>
+          <w:b w:val="false"/>
+          <w:bCs w:val="false"/>
+          <w:color w:themeColor="accent1" w:themeShade="bf" w:val="auto"/>
+          <w:sz w:val="22"/>
+          <w:szCs w:val="22"/>
+        </w:rPr>
+      </w:r>
+    </w:p>
+    <w:p>
+      <w:pPr>
+        <w:pStyle w:val="Normal"/>
+        <w:spacing w:before="28" w:after="28"/>
+        <w:jc w:val="start"/>
+        <w:rPr>
+          <w:rFonts w:ascii="DejaVu Sans Mono" w:hAnsi="DejaVu Sans Mono"/>
+          <w:b w:val="false"/>
+          <w:bCs w:val="false"/>
+          <w:color w:themeColor="accent1" w:themeShade="bf" w:val="auto"/>
+          <w:sz w:val="22"/>
+          <w:szCs w:val="22"/>
+        </w:rPr>
+      </w:pPr>
+      <w:r>
+        <w:rPr>
+          <w:rFonts w:ascii="DejaVu Sans Mono" w:hAnsi="DejaVu Sans Mono"/>
+          <w:b w:val="false"/>
+          <w:bCs w:val="false"/>
+          <w:color w:themeColor="accent1" w:themeShade="bf" w:val="auto"/>
+          <w:sz w:val="22"/>
+          <w:szCs w:val="22"/>
+        </w:rPr>
+        <w:t>on the next page ...</w:t>
+      </w:r>
+      <w:r>
+        <w:br w:type="page"/>
       </w:r>
     </w:p>
     <w:p>
@@ -5013,18 +4971,7 @@
           <w:sz w:val="22"/>
           <w:szCs w:val="22"/>
         </w:rPr>
-        <w:t xml:space="preserve">7. zsh &lt;--&gt; chsh -s /bin/zsh </w:t>
-      </w:r>
-      <w:r>
-        <w:rPr>
-          <w:rFonts w:ascii="DejaVu Sans Mono" w:hAnsi="DejaVu Sans Mono"/>
-          <w:b w:val="false"/>
-          <w:bCs w:val="false"/>
-          <w:color w:val="auto"/>
-          <w:sz w:val="22"/>
-          <w:szCs w:val="22"/>
-        </w:rPr>
-        <w:t>$USER</w:t>
+        <w:t>7. zsh &lt;--&gt; chsh -s /bin/zsh $USER</w:t>
       </w:r>
     </w:p>
     <w:p>
@@ -5253,8 +5200,8 @@
       <w:szCs w:val="28"/>
     </w:rPr>
   </w:style>
-  <w:style w:type="character" w:styleId="Cdigo-fonteuser">
-    <w:name w:val="Código-fonte (user)"/>
+  <w:style w:type="character" w:styleId="Cdigo-fonte">
+    <w:name w:val="Código-fonte"/>
     <w:qFormat/>
     <w:rPr>
       <w:rFonts w:ascii="Liberation Mono" w:hAnsi="Liberation Mono" w:eastAsia="Liberation Mono" w:cs="Liberation Mono"/>
@@ -5358,8 +5305,8 @@
       <w:szCs w:val="52"/>
     </w:rPr>
   </w:style>
-  <w:style w:type="paragraph" w:styleId="Textoprformatadouser">
-    <w:name w:val="Texto préformatado (user)"/>
+  <w:style w:type="paragraph" w:styleId="Textoprformatado">
+    <w:name w:val="Texto préformatado"/>
     <w:basedOn w:val="Normal"/>
     <w:qFormat/>
     <w:pPr>

</xml_diff>

<commit_message>
Arch Linux from scratch for Gnome & Intel Shipset
</commit_message>
<xml_diff>
--- a/Arch_Install.docx
+++ b/Arch_Install.docx
@@ -646,29 +646,7 @@
           <w:sz w:val="22"/>
           <w:szCs w:val="22"/>
         </w:rPr>
-        <w:t xml:space="preserve">timedatectl &lt;--&gt; Time Zone </w:t>
-      </w:r>
-      <w:r>
-        <w:rPr>
-          <w:rFonts w:ascii="DejaVu Sans Mono" w:hAnsi="DejaVu Sans Mono"/>
-          <w:b w:val="false"/>
-          <w:bCs w:val="false"/>
-          <w:color w:val="auto"/>
-          <w:sz w:val="22"/>
-          <w:szCs w:val="22"/>
-        </w:rPr>
-        <w:t>S</w:t>
-      </w:r>
-      <w:r>
-        <w:rPr>
-          <w:rFonts w:ascii="DejaVu Sans Mono" w:hAnsi="DejaVu Sans Mono"/>
-          <w:b w:val="false"/>
-          <w:bCs w:val="false"/>
-          <w:color w:val="auto"/>
-          <w:sz w:val="22"/>
-          <w:szCs w:val="22"/>
-        </w:rPr>
-        <w:t>etting</w:t>
+        <w:t>timedatectl &lt;--&gt; Time Zone Setting</w:t>
       </w:r>
     </w:p>
     <w:p>
@@ -1961,29 +1939,7 @@
           <w:sz w:val="22"/>
           <w:szCs w:val="22"/>
         </w:rPr>
-        <w:t>ln -sf /usr/share/zoneinfo/America/</w:t>
-      </w:r>
-      <w:r>
-        <w:rPr>
-          <w:rFonts w:ascii="DejaVu Sans Mono" w:hAnsi="DejaVu Sans Mono"/>
-          <w:b w:val="false"/>
-          <w:bCs w:val="false"/>
-          <w:color w:val="auto"/>
-          <w:sz w:val="22"/>
-          <w:szCs w:val="22"/>
-        </w:rPr>
-        <w:t>Sao_Paulo</w:t>
-      </w:r>
-      <w:r>
-        <w:rPr>
-          <w:rFonts w:ascii="DejaVu Sans Mono" w:hAnsi="DejaVu Sans Mono"/>
-          <w:b w:val="false"/>
-          <w:bCs w:val="false"/>
-          <w:color w:val="auto"/>
-          <w:sz w:val="22"/>
-          <w:szCs w:val="22"/>
-        </w:rPr>
-        <w:t xml:space="preserve"> /etc/localtime</w:t>
+        <w:t>ln -sf /usr/share/zoneinfo/America/Sao_Paulo /etc/localtime</w:t>
       </w:r>
     </w:p>
     <w:p>
@@ -2139,29 +2095,7 @@
           <w:sz w:val="22"/>
           <w:szCs w:val="22"/>
         </w:rPr>
-        <w:t>nano /etc/hostname &lt;--&gt; set book (</w:t>
-      </w:r>
-      <w:r>
-        <w:rPr>
-          <w:rFonts w:ascii="DejaVu Sans Mono" w:hAnsi="DejaVu Sans Mono"/>
-          <w:b w:val="false"/>
-          <w:bCs w:val="false"/>
-          <w:color w:val="auto"/>
-          <w:sz w:val="22"/>
-          <w:szCs w:val="22"/>
-        </w:rPr>
-        <w:t>c</w:t>
-      </w:r>
-      <w:r>
-        <w:rPr>
-          <w:rFonts w:ascii="DejaVu Sans Mono" w:hAnsi="DejaVu Sans Mono"/>
-          <w:b w:val="false"/>
-          <w:bCs w:val="false"/>
-          <w:color w:val="auto"/>
-          <w:sz w:val="22"/>
-          <w:szCs w:val="22"/>
-        </w:rPr>
-        <w:t>hoose a preferred name)</w:t>
+        <w:t>nano /etc/hostname &lt;--&gt; set book (choose a preferred name)</w:t>
       </w:r>
     </w:p>
     <w:p>
@@ -2239,29 +2173,7 @@
           <w:sz w:val="22"/>
           <w:szCs w:val="22"/>
         </w:rPr>
-        <w:t>useradd -m -g users -G wheel -s /bin/bash archer (</w:t>
-      </w:r>
-      <w:r>
-        <w:rPr>
-          <w:rFonts w:ascii="DejaVu Sans Mono" w:hAnsi="DejaVu Sans Mono"/>
-          <w:b w:val="false"/>
-          <w:bCs w:val="false"/>
-          <w:color w:val="auto"/>
-          <w:sz w:val="22"/>
-          <w:szCs w:val="22"/>
-        </w:rPr>
-        <w:t>c</w:t>
-      </w:r>
-      <w:r>
-        <w:rPr>
-          <w:rFonts w:ascii="DejaVu Sans Mono" w:hAnsi="DejaVu Sans Mono"/>
-          <w:b w:val="false"/>
-          <w:bCs w:val="false"/>
-          <w:color w:val="auto"/>
-          <w:sz w:val="22"/>
-          <w:szCs w:val="22"/>
-        </w:rPr>
-        <w:t>hoose a preferred name)</w:t>
+        <w:t>useradd -m -g users -G wheel -s /bin/bash archer (choose a preferred name)</w:t>
       </w:r>
     </w:p>
     <w:p>
@@ -3231,7 +3143,7 @@
       </w:pPr>
       <w:r>
         <w:rPr>
-          <w:rStyle w:val="Cdigo-fonte"/>
+          <w:rStyle w:val="Cdigo-fonteuser"/>
           <w:rFonts w:ascii="DejaVu Sans Mono" w:hAnsi="DejaVu Sans Mono"/>
           <w:b w:val="false"/>
           <w:bCs w:val="false"/>
@@ -3656,7 +3568,7 @@
     </w:p>
     <w:p>
       <w:pPr>
-        <w:pStyle w:val="Textoprformatado"/>
+        <w:pStyle w:val="Textoprformatadouser"/>
         <w:bidi w:val="0"/>
         <w:spacing w:before="28" w:after="28"/>
         <w:jc w:val="start"/>
@@ -3664,7 +3576,7 @@
       </w:pPr>
       <w:r>
         <w:rPr>
-          <w:rStyle w:val="Cdigo-fonte"/>
+          <w:rStyle w:val="Cdigo-fonteuser"/>
           <w:rFonts w:ascii="DejaVu Sans Mono" w:hAnsi="DejaVu Sans Mono"/>
           <w:b w:val="false"/>
           <w:bCs w:val="false"/>
@@ -3677,7 +3589,7 @@
     </w:p>
     <w:p>
       <w:pPr>
-        <w:pStyle w:val="Textoprformatado"/>
+        <w:pStyle w:val="Textoprformatadouser"/>
         <w:bidi w:val="0"/>
         <w:spacing w:before="28" w:after="28"/>
         <w:jc w:val="start"/>
@@ -3967,7 +3879,7 @@
     <w:p>
       <w:pPr>
         <w:pStyle w:val="Heading1"/>
-        <w:spacing w:before="28" w:after="28"/>
+        <w:spacing w:before="0" w:after="28"/>
         <w:jc w:val="start"/>
         <w:rPr>
           <w:rFonts w:ascii="DejaVu Sans Mono" w:hAnsi="DejaVu Sans Mono"/>
@@ -4038,29 +3950,7 @@
           <w:sz w:val="22"/>
           <w:szCs w:val="22"/>
         </w:rPr>
-        <w:t xml:space="preserve">pacman -S adwaita-icon-theme contrast decibels eog </w:t>
-      </w:r>
-      <w:r>
-        <w:rPr>
-          <w:rFonts w:ascii="DejaVu Sans Mono" w:hAnsi="DejaVu Sans Mono"/>
-          <w:b w:val="false"/>
-          <w:bCs w:val="false"/>
-          <w:color w:val="auto"/>
-          <w:sz w:val="22"/>
-          <w:szCs w:val="22"/>
-        </w:rPr>
-        <w:t xml:space="preserve">evolution </w:t>
-      </w:r>
-      <w:r>
-        <w:rPr>
-          <w:rFonts w:ascii="DejaVu Sans Mono" w:hAnsi="DejaVu Sans Mono"/>
-          <w:b w:val="false"/>
-          <w:bCs w:val="false"/>
-          <w:color w:val="auto"/>
-          <w:sz w:val="22"/>
-          <w:szCs w:val="22"/>
-        </w:rPr>
-        <w:t>eyedropper file-roller firefox firefox-i18n-pt-br foliate fragments gdm gedit gedit-plugins gimp gimp-help-pt_br gnome gnome-applets gnome-backgrounds gnome-bluetooth gnome-browser-connector gnome-calendar gnome-characters gnome-clocks gnome-color-manager gnome-commander gnome-control-center gnome-disk-utility gnome-firmware gnome-info-collect gnome-keyring gnome-logs gnome-menus gnome-music gnome-nettool gnome-online-accounts gnome-packagekit gnome-power-manager gnome-remote-desktop gnome-screenshot gnome-session gnome-settings-daemon gnome-shell gnome-shell-extension-appindicator gnome-shell-extension-arc-menu gnome-shell-extension-caffeine gnome-shell-extension-dash-to-panel gnome-shell-extension-weather-oclock gnome-shell-extensions gnome-system-monitor gnome-terminal gnome-text-editor gnome-themes-extra gnome-tweaks gnome-usage gnome-user-docs gnome-user-share gnome-weather gparted grilo-plugins gthumb gvfs gvfs-afc gvfs-dnssd gvfs-goa gvfs-gphoto2 gvfs-mtp gvfs-nfs gvfs-smb gvfs-wsdd letterpress loupe morphosis mpv mutter nautilus network-manager-applet orca papers pavucontrol qalculate-gtk rygel seahorse shotwell showtime simple-scan snapshot system-config-printer timeshift xdg-desktop-portal-gnome xdg-user-dirs-gtk xkeyboard-config xorg-server yelp yelp-tools yelp-xsl zed</w:t>
+        <w:t>pacman -S adwaita-icon-theme contrast decibels eog evolution eyedropper file-roller firefox firefox-i18n-pt-br foliate fragments gdm gedit gedit-plugins gimp gimp-help-pt_br gnome gnome-applets gnome-backgrounds gnome-bluetooth gnome-browser-connector gnome-calendar gnome-characters gnome-clocks gnome-color-manager gnome-commander gnome-control-center gnome-disk-utility gnome-firmware gnome-info-collect gnome-keyring gnome-logs gnome-menus gnome-music gnome-nettool gnome-online-accounts gnome-packagekit gnome-power-manager gnome-remote-desktop gnome-screenshot gnome-session gnome-settings-daemon gnome-shell gnome-shell-extension-appindicator gnome-shell-extension-arc-menu gnome-shell-extension-caffeine gnome-shell-extension-dash-to-panel gnome-shell-extension-weather-oclock gnome-shell-extensions gnome-system-monitor gnome-terminal gnome-text-editor gnome-themes-extra gnome-tweaks gnome-usage gnome-user-docs gnome-user-share gnome-weather gparted grilo-plugins gthumb gvfs gvfs-afc gvfs-dnssd gvfs-goa gvfs-gphoto2 gvfs-mtp gvfs-nfs gvfs-smb gvfs-wsdd letterpress loupe morphosis mpv mutter nautilus network-manager-applet orca papers pavucontrol qalculate-gtk rygel seahorse shotwell showtime simple-scan snapshot system-config-printer timeshift xdg-desktop-portal-gnome xdg-user-dirs-gtk xkeyboard-config xorg-server yelp yelp-tools yelp-xsl zed</w:t>
       </w:r>
     </w:p>
     <w:p>
@@ -4639,7 +4529,7 @@
     <w:p>
       <w:pPr>
         <w:pStyle w:val="Heading1"/>
-        <w:spacing w:before="28" w:after="28"/>
+        <w:spacing w:before="0" w:after="28"/>
         <w:jc w:val="start"/>
         <w:rPr>
           <w:rFonts w:ascii="DejaVu Sans Mono" w:hAnsi="DejaVu Sans Mono"/>
@@ -5200,8 +5090,8 @@
       <w:szCs w:val="28"/>
     </w:rPr>
   </w:style>
-  <w:style w:type="character" w:styleId="Cdigo-fonte">
-    <w:name w:val="Código-fonte"/>
+  <w:style w:type="character" w:styleId="Cdigo-fonteuser">
+    <w:name w:val="Código-fonte (user)"/>
     <w:qFormat/>
     <w:rPr>
       <w:rFonts w:ascii="Liberation Mono" w:hAnsi="Liberation Mono" w:eastAsia="Liberation Mono" w:cs="Liberation Mono"/>
@@ -5305,8 +5195,8 @@
       <w:szCs w:val="52"/>
     </w:rPr>
   </w:style>
-  <w:style w:type="paragraph" w:styleId="Textoprformatado">
-    <w:name w:val="Texto préformatado"/>
+  <w:style w:type="paragraph" w:styleId="Textoprformatadouser">
+    <w:name w:val="Texto préformatado (user)"/>
     <w:basedOn w:val="Normal"/>
     <w:qFormat/>
     <w:pPr>

</xml_diff>

<commit_message>
Arch Install from Scratch Tutorial
</commit_message>
<xml_diff>
--- a/Arch_Install.docx
+++ b/Arch_Install.docx
@@ -25,7 +25,7 @@
           <w:sz w:val="22"/>
           <w:szCs w:val="22"/>
         </w:rPr>
-        <w:t>Arch Linux Installation From Scratch To “Gnome”</w:t>
+        <w:t>ARCH LINUX “FROM SCRATCH” TO GNOME IN INTEL CHIPSET</w:t>
       </w:r>
     </w:p>
     <w:p>
@@ -128,33 +128,77 @@
           <w:sz w:val="22"/>
           <w:szCs w:val="22"/>
         </w:rPr>
-        <w:t>ls /sys/firmware/efi/efivars &lt;--&gt; if any error change to MBR+BIOS Legacy</w:t>
-      </w:r>
-    </w:p>
-    <w:p>
-      <w:pPr>
-        <w:pStyle w:val="Normal"/>
-        <w:bidi w:val="0"/>
-        <w:spacing w:before="28" w:after="28"/>
-        <w:jc w:val="start"/>
-        <w:rPr>
-          <w:rFonts w:ascii="DejaVu Sans Mono" w:hAnsi="DejaVu Sans Mono"/>
-          <w:b w:val="false"/>
-          <w:bCs w:val="false"/>
-          <w:sz w:val="22"/>
-          <w:szCs w:val="22"/>
-        </w:rPr>
-      </w:pPr>
-      <w:r>
-        <w:rPr>
-          <w:rFonts w:ascii="DejaVu Sans Mono" w:hAnsi="DejaVu Sans Mono"/>
-          <w:b w:val="false"/>
-          <w:bCs w:val="false"/>
-          <w:color w:val="auto"/>
-          <w:sz w:val="22"/>
-          <w:szCs w:val="22"/>
-        </w:rPr>
-        <w:t>efibootmgr &lt;--&gt; should list "Linux Boot Manager"</w:t>
+        <w:t xml:space="preserve">ls /sys/firmware/efi/efivars </w:t>
+      </w:r>
+      <w:r>
+        <w:rPr>
+          <w:rFonts w:ascii="DejaVu Sans Mono" w:hAnsi="DejaVu Sans Mono"/>
+          <w:b w:val="false"/>
+          <w:bCs w:val="false"/>
+          <w:color w:val="ED4C05"/>
+          <w:sz w:val="22"/>
+          <w:szCs w:val="22"/>
+        </w:rPr>
+        <w:t>&lt;--&gt;</w:t>
+      </w:r>
+      <w:r>
+        <w:rPr>
+          <w:rFonts w:ascii="DejaVu Sans Mono" w:hAnsi="DejaVu Sans Mono"/>
+          <w:b w:val="false"/>
+          <w:bCs w:val="false"/>
+          <w:color w:val="auto"/>
+          <w:sz w:val="22"/>
+          <w:szCs w:val="22"/>
+        </w:rPr>
+        <w:t xml:space="preserve"> if any error change to MBR+BIOS Legacy</w:t>
+      </w:r>
+    </w:p>
+    <w:p>
+      <w:pPr>
+        <w:pStyle w:val="Normal"/>
+        <w:bidi w:val="0"/>
+        <w:spacing w:before="28" w:after="28"/>
+        <w:jc w:val="start"/>
+        <w:rPr>
+          <w:rFonts w:ascii="DejaVu Sans Mono" w:hAnsi="DejaVu Sans Mono"/>
+          <w:b w:val="false"/>
+          <w:bCs w:val="false"/>
+          <w:sz w:val="22"/>
+          <w:szCs w:val="22"/>
+        </w:rPr>
+      </w:pPr>
+      <w:r>
+        <w:rPr>
+          <w:rFonts w:ascii="DejaVu Sans Mono" w:hAnsi="DejaVu Sans Mono"/>
+          <w:b w:val="false"/>
+          <w:bCs w:val="false"/>
+          <w:color w:val="auto"/>
+          <w:sz w:val="22"/>
+          <w:szCs w:val="22"/>
+        </w:rPr>
+        <w:t xml:space="preserve">efibootmgr </w:t>
+      </w:r>
+      <w:r>
+        <w:rPr>
+          <w:rFonts w:ascii="DejaVu Sans Mono" w:hAnsi="DejaVu Sans Mono"/>
+          <w:b w:val="false"/>
+          <w:bCs w:val="false"/>
+          <w:color w:val="ED4C05"/>
+          <w:sz w:val="22"/>
+          <w:szCs w:val="22"/>
+        </w:rPr>
+        <w:t>&lt;--&gt;</w:t>
+      </w:r>
+      <w:r>
+        <w:rPr>
+          <w:rFonts w:ascii="DejaVu Sans Mono" w:hAnsi="DejaVu Sans Mono"/>
+          <w:b w:val="false"/>
+          <w:bCs w:val="false"/>
+          <w:color w:val="auto"/>
+          <w:sz w:val="22"/>
+          <w:szCs w:val="22"/>
+        </w:rPr>
+        <w:t xml:space="preserve"> should list "Linux Boot Manager"</w:t>
       </w:r>
     </w:p>
     <w:p>
@@ -258,7 +302,29 @@
           <w:sz w:val="22"/>
           <w:szCs w:val="22"/>
         </w:rPr>
-        <w:t>nano /etc/locale.gen &lt;--&gt; unmark LANG=pt_BR.UTF-8</w:t>
+        <w:t xml:space="preserve">nano /etc/locale.gen </w:t>
+      </w:r>
+      <w:r>
+        <w:rPr>
+          <w:rFonts w:ascii="DejaVu Sans Mono" w:hAnsi="DejaVu Sans Mono"/>
+          <w:b w:val="false"/>
+          <w:bCs w:val="false"/>
+          <w:color w:val="ED4C05"/>
+          <w:sz w:val="22"/>
+          <w:szCs w:val="22"/>
+        </w:rPr>
+        <w:t>&lt;--&gt;</w:t>
+      </w:r>
+      <w:r>
+        <w:rPr>
+          <w:rFonts w:ascii="DejaVu Sans Mono" w:hAnsi="DejaVu Sans Mono"/>
+          <w:b w:val="false"/>
+          <w:bCs w:val="false"/>
+          <w:color w:val="auto"/>
+          <w:sz w:val="22"/>
+          <w:szCs w:val="22"/>
+        </w:rPr>
+        <w:t xml:space="preserve"> unmark LANG=pt_BR.UTF-8</w:t>
       </w:r>
     </w:p>
     <w:p>
@@ -310,7 +376,29 @@
           <w:sz w:val="22"/>
           <w:szCs w:val="22"/>
         </w:rPr>
-        <w:t>nano /etc/locale.conf &lt;--&gt; set LANG=pt_BR.UTF-8</w:t>
+        <w:t xml:space="preserve">nano /etc/locale.conf </w:t>
+      </w:r>
+      <w:r>
+        <w:rPr>
+          <w:rFonts w:ascii="DejaVu Sans Mono" w:hAnsi="DejaVu Sans Mono"/>
+          <w:b w:val="false"/>
+          <w:bCs w:val="false"/>
+          <w:color w:val="ED4C05"/>
+          <w:sz w:val="22"/>
+          <w:szCs w:val="22"/>
+        </w:rPr>
+        <w:t>&lt;--&gt;</w:t>
+      </w:r>
+      <w:r>
+        <w:rPr>
+          <w:rFonts w:ascii="DejaVu Sans Mono" w:hAnsi="DejaVu Sans Mono"/>
+          <w:b w:val="false"/>
+          <w:bCs w:val="false"/>
+          <w:color w:val="auto"/>
+          <w:sz w:val="22"/>
+          <w:szCs w:val="22"/>
+        </w:rPr>
+        <w:t xml:space="preserve"> set LANG=pt_BR.UTF-8</w:t>
       </w:r>
     </w:p>
     <w:p>
@@ -646,7 +734,29 @@
           <w:sz w:val="22"/>
           <w:szCs w:val="22"/>
         </w:rPr>
-        <w:t>timedatectl &lt;--&gt; Time Zone Setting</w:t>
+        <w:t xml:space="preserve">timedatectl </w:t>
+      </w:r>
+      <w:r>
+        <w:rPr>
+          <w:rFonts w:ascii="DejaVu Sans Mono" w:hAnsi="DejaVu Sans Mono"/>
+          <w:b w:val="false"/>
+          <w:bCs w:val="false"/>
+          <w:color w:val="ED4C05"/>
+          <w:sz w:val="22"/>
+          <w:szCs w:val="22"/>
+        </w:rPr>
+        <w:t>&lt;--&gt;</w:t>
+      </w:r>
+      <w:r>
+        <w:rPr>
+          <w:rFonts w:ascii="DejaVu Sans Mono" w:hAnsi="DejaVu Sans Mono"/>
+          <w:b w:val="false"/>
+          <w:bCs w:val="false"/>
+          <w:color w:val="auto"/>
+          <w:sz w:val="22"/>
+          <w:szCs w:val="22"/>
+        </w:rPr>
+        <w:t xml:space="preserve"> Time Zone Setting</w:t>
       </w:r>
     </w:p>
     <w:p>
@@ -752,7 +862,29 @@
           <w:sz w:val="22"/>
           <w:szCs w:val="22"/>
         </w:rPr>
-        <w:t>if ok:  setfont ter-128b &lt;--&gt; for best readability</w:t>
+        <w:t xml:space="preserve">if ok:  setfont ter-128b </w:t>
+      </w:r>
+      <w:r>
+        <w:rPr>
+          <w:rFonts w:ascii="DejaVu Sans Mono" w:hAnsi="DejaVu Sans Mono"/>
+          <w:b w:val="false"/>
+          <w:bCs w:val="false"/>
+          <w:color w:val="ED4C05"/>
+          <w:sz w:val="22"/>
+          <w:szCs w:val="22"/>
+        </w:rPr>
+        <w:t>&lt;--&gt;</w:t>
+      </w:r>
+      <w:r>
+        <w:rPr>
+          <w:rFonts w:ascii="DejaVu Sans Mono" w:hAnsi="DejaVu Sans Mono"/>
+          <w:b w:val="false"/>
+          <w:bCs w:val="false"/>
+          <w:color w:val="auto"/>
+          <w:sz w:val="22"/>
+          <w:szCs w:val="22"/>
+        </w:rPr>
+        <w:t xml:space="preserve"> for best readability</w:t>
       </w:r>
     </w:p>
     <w:p>
@@ -1712,80 +1844,110 @@
     </w:p>
     <w:p>
       <w:pPr>
-        <w:pStyle w:val="Normal"/>
-        <w:bidi w:val="0"/>
-        <w:spacing w:before="28" w:after="28"/>
-        <w:jc w:val="start"/>
-        <w:rPr>
-          <w:rFonts w:ascii="DejaVu Sans Mono" w:hAnsi="DejaVu Sans Mono"/>
-          <w:b w:val="false"/>
-          <w:bCs w:val="false"/>
-          <w:sz w:val="22"/>
-          <w:szCs w:val="22"/>
-        </w:rPr>
-      </w:pPr>
-      <w:r>
-        <w:rPr>
-          <w:rFonts w:ascii="DejaVu Sans Mono" w:hAnsi="DejaVu Sans Mono"/>
-          <w:b w:val="false"/>
-          <w:bCs w:val="false"/>
-          <w:color w:val="auto"/>
-          <w:sz w:val="22"/>
-          <w:szCs w:val="22"/>
-        </w:rPr>
-        <w:t>pacstrap -K /mnt base linux-zen linux-firmware intel-ucode vulkan-intel vulkan-mesa-device-select vulkan-tools apparmor btrfs-progs dhcpcd hwdetect  iproute2 iwd mkinitcpio mkinitcpio-busybox mkinitcpio-systemd-tool mkinitcpio-utils net-tools netctl networkmanager sudo systemd systemd-resolvconf util-linux wpa_supplicant</w:t>
-      </w:r>
-    </w:p>
-    <w:p>
-      <w:pPr>
-        <w:pStyle w:val="Normal"/>
-        <w:bidi w:val="0"/>
-        <w:spacing w:before="28" w:after="28"/>
-        <w:jc w:val="start"/>
-        <w:rPr>
-          <w:rFonts w:ascii="DejaVu Sans Mono" w:hAnsi="DejaVu Sans Mono"/>
-          <w:b w:val="false"/>
-          <w:bCs w:val="false"/>
-          <w:color w:val="auto"/>
-          <w:sz w:val="22"/>
-          <w:szCs w:val="22"/>
-        </w:rPr>
-      </w:pPr>
-      <w:r>
-        <w:rPr>
-          <w:rFonts w:ascii="DejaVu Sans Mono" w:hAnsi="DejaVu Sans Mono"/>
-          <w:b w:val="false"/>
-          <w:bCs w:val="false"/>
-          <w:color w:val="auto"/>
-          <w:sz w:val="22"/>
-          <w:szCs w:val="22"/>
-        </w:rPr>
-      </w:r>
-    </w:p>
-    <w:p>
-      <w:pPr>
-        <w:pStyle w:val="Normal"/>
-        <w:bidi w:val="0"/>
-        <w:spacing w:before="28" w:after="28"/>
-        <w:jc w:val="start"/>
-        <w:rPr>
-          <w:rFonts w:ascii="DejaVu Sans Mono" w:hAnsi="DejaVu Sans Mono"/>
-          <w:b w:val="false"/>
-          <w:bCs w:val="false"/>
-          <w:sz w:val="22"/>
-          <w:szCs w:val="22"/>
-        </w:rPr>
-      </w:pPr>
-      <w:r>
-        <w:rPr>
-          <w:rFonts w:ascii="DejaVu Sans Mono" w:hAnsi="DejaVu Sans Mono"/>
-          <w:b w:val="false"/>
-          <w:bCs w:val="false"/>
-          <w:color w:val="auto"/>
-          <w:sz w:val="22"/>
-          <w:szCs w:val="22"/>
-        </w:rPr>
-        <w:t>genfstab -U /mnt &gt; /mnt/etc/fstab &lt;--&gt; disk partition mount table</w:t>
+        <w:pStyle w:val="Textoprformatadouser"/>
+        <w:bidi w:val="0"/>
+        <w:spacing w:before="28" w:after="28"/>
+        <w:jc w:val="start"/>
+        <w:rPr>
+          <w:rFonts w:ascii="DejaVu Sans Mono" w:hAnsi="DejaVu Sans Mono"/>
+          <w:b w:val="false"/>
+          <w:bCs w:val="false"/>
+          <w:sz w:val="22"/>
+          <w:szCs w:val="22"/>
+        </w:rPr>
+      </w:pPr>
+      <w:r>
+        <w:rPr>
+          <w:rStyle w:val="Cdigo-fonteuser"/>
+          <w:rFonts w:ascii="DejaVu Sans Mono" w:hAnsi="DejaVu Sans Mono"/>
+          <w:b w:val="false"/>
+          <w:bCs w:val="false"/>
+          <w:color w:val="auto"/>
+          <w:sz w:val="22"/>
+          <w:szCs w:val="22"/>
+        </w:rPr>
+        <w:t xml:space="preserve">pacstrap -K /mnt base linux-firmware linux-zen linux-zen-headers dkms dracut intel-ucode </w:t>
+      </w:r>
+      <w:r>
+        <w:rPr>
+          <w:rStyle w:val="Cdigo-fonteuser"/>
+          <w:rFonts w:ascii="DejaVu Sans Mono" w:hAnsi="DejaVu Sans Mono"/>
+          <w:sz w:val="22"/>
+          <w:szCs w:val="22"/>
+        </w:rPr>
+        <w:t>vulkan-intel vulkan-mesa-device-select vulkan-tools apparmor btrfs-progs efibootmgr iwd nano networkmanager sudo</w:t>
+      </w:r>
+    </w:p>
+    <w:p>
+      <w:pPr>
+        <w:pStyle w:val="Normal"/>
+        <w:bidi w:val="0"/>
+        <w:spacing w:before="28" w:after="28"/>
+        <w:jc w:val="start"/>
+        <w:rPr>
+          <w:rFonts w:ascii="DejaVu Sans Mono" w:hAnsi="DejaVu Sans Mono"/>
+          <w:b w:val="false"/>
+          <w:bCs w:val="false"/>
+          <w:sz w:val="22"/>
+          <w:szCs w:val="22"/>
+        </w:rPr>
+      </w:pPr>
+      <w:r>
+        <w:rPr>
+          <w:rFonts w:ascii="DejaVu Sans Mono" w:hAnsi="DejaVu Sans Mono"/>
+          <w:b w:val="false"/>
+          <w:bCs w:val="false"/>
+          <w:sz w:val="22"/>
+          <w:szCs w:val="22"/>
+        </w:rPr>
+      </w:r>
+    </w:p>
+    <w:p>
+      <w:pPr>
+        <w:pStyle w:val="Normal"/>
+        <w:bidi w:val="0"/>
+        <w:spacing w:before="28" w:after="28"/>
+        <w:jc w:val="start"/>
+        <w:rPr>
+          <w:rFonts w:ascii="DejaVu Sans Mono" w:hAnsi="DejaVu Sans Mono"/>
+          <w:b w:val="false"/>
+          <w:bCs w:val="false"/>
+          <w:sz w:val="22"/>
+          <w:szCs w:val="22"/>
+        </w:rPr>
+      </w:pPr>
+      <w:r>
+        <w:rPr>
+          <w:rFonts w:ascii="DejaVu Sans Mono" w:hAnsi="DejaVu Sans Mono"/>
+          <w:b w:val="false"/>
+          <w:bCs w:val="false"/>
+          <w:color w:val="auto"/>
+          <w:sz w:val="22"/>
+          <w:szCs w:val="22"/>
+        </w:rPr>
+        <w:t xml:space="preserve">genfstab -U /mnt &gt; /mnt/etc/fstab </w:t>
+      </w:r>
+      <w:r>
+        <w:rPr>
+          <w:rFonts w:ascii="DejaVu Sans Mono" w:hAnsi="DejaVu Sans Mono"/>
+          <w:b w:val="false"/>
+          <w:bCs w:val="false"/>
+          <w:color w:val="ED4C05"/>
+          <w:sz w:val="22"/>
+          <w:szCs w:val="22"/>
+        </w:rPr>
+        <w:t>&lt;--&gt;</w:t>
+      </w:r>
+      <w:r>
+        <w:rPr>
+          <w:rFonts w:ascii="DejaVu Sans Mono" w:hAnsi="DejaVu Sans Mono"/>
+          <w:b w:val="false"/>
+          <w:bCs w:val="false"/>
+          <w:color w:val="auto"/>
+          <w:sz w:val="22"/>
+          <w:szCs w:val="22"/>
+        </w:rPr>
+        <w:t xml:space="preserve"> disk partition mount table</w:t>
       </w:r>
     </w:p>
     <w:p>
@@ -1887,59 +2049,81 @@
           <w:sz w:val="22"/>
           <w:szCs w:val="22"/>
         </w:rPr>
-        <w:t>arch-chroot /mnt &lt;--&gt; entering to chroot environment</w:t>
-      </w:r>
-    </w:p>
-    <w:p>
-      <w:pPr>
-        <w:pStyle w:val="Normal"/>
-        <w:bidi w:val="0"/>
-        <w:spacing w:before="28" w:after="28"/>
-        <w:jc w:val="start"/>
-        <w:rPr>
-          <w:rFonts w:ascii="DejaVu Sans Mono" w:hAnsi="DejaVu Sans Mono"/>
-          <w:b w:val="false"/>
-          <w:bCs w:val="false"/>
-          <w:color w:val="auto"/>
-          <w:sz w:val="22"/>
-          <w:szCs w:val="22"/>
-        </w:rPr>
-      </w:pPr>
-      <w:r>
-        <w:rPr>
-          <w:rFonts w:ascii="DejaVu Sans Mono" w:hAnsi="DejaVu Sans Mono"/>
-          <w:b w:val="false"/>
-          <w:bCs w:val="false"/>
-          <w:color w:val="auto"/>
-          <w:sz w:val="22"/>
-          <w:szCs w:val="22"/>
-        </w:rPr>
-      </w:r>
-    </w:p>
-    <w:p>
-      <w:pPr>
-        <w:pStyle w:val="Normal"/>
-        <w:bidi w:val="0"/>
-        <w:spacing w:before="28" w:after="28"/>
-        <w:jc w:val="start"/>
-        <w:rPr>
-          <w:rFonts w:ascii="DejaVu Sans Mono" w:hAnsi="DejaVu Sans Mono"/>
-          <w:b w:val="false"/>
-          <w:bCs w:val="false"/>
-          <w:sz w:val="22"/>
-          <w:szCs w:val="22"/>
-        </w:rPr>
-      </w:pPr>
-      <w:r>
-        <w:rPr>
-          <w:rFonts w:ascii="DejaVu Sans Mono" w:hAnsi="DejaVu Sans Mono"/>
-          <w:b w:val="false"/>
-          <w:bCs w:val="false"/>
-          <w:color w:val="auto"/>
-          <w:sz w:val="22"/>
-          <w:szCs w:val="22"/>
-        </w:rPr>
-        <w:t>ln -sf /usr/share/zoneinfo/America/Sao_Paulo /etc/localtime</w:t>
+        <w:t xml:space="preserve">arch-chroot /mnt </w:t>
+      </w:r>
+      <w:r>
+        <w:rPr>
+          <w:rFonts w:ascii="DejaVu Sans Mono" w:hAnsi="DejaVu Sans Mono"/>
+          <w:b w:val="false"/>
+          <w:bCs w:val="false"/>
+          <w:color w:val="ED4C05"/>
+          <w:sz w:val="22"/>
+          <w:szCs w:val="22"/>
+        </w:rPr>
+        <w:t>&lt;--&gt;</w:t>
+      </w:r>
+      <w:r>
+        <w:rPr>
+          <w:rFonts w:ascii="DejaVu Sans Mono" w:hAnsi="DejaVu Sans Mono"/>
+          <w:b w:val="false"/>
+          <w:bCs w:val="false"/>
+          <w:color w:val="auto"/>
+          <w:sz w:val="22"/>
+          <w:szCs w:val="22"/>
+        </w:rPr>
+        <w:t xml:space="preserve"> entering to chroot environment</w:t>
+      </w:r>
+    </w:p>
+    <w:p>
+      <w:pPr>
+        <w:pStyle w:val="Normal"/>
+        <w:bidi w:val="0"/>
+        <w:spacing w:before="28" w:after="28"/>
+        <w:jc w:val="start"/>
+        <w:rPr>
+          <w:rFonts w:ascii="DejaVu Sans Mono" w:hAnsi="DejaVu Sans Mono"/>
+          <w:b w:val="false"/>
+          <w:bCs w:val="false"/>
+          <w:color w:val="auto"/>
+          <w:sz w:val="22"/>
+          <w:szCs w:val="22"/>
+        </w:rPr>
+      </w:pPr>
+      <w:r>
+        <w:rPr>
+          <w:rFonts w:ascii="DejaVu Sans Mono" w:hAnsi="DejaVu Sans Mono"/>
+          <w:b w:val="false"/>
+          <w:bCs w:val="false"/>
+          <w:color w:val="auto"/>
+          <w:sz w:val="22"/>
+          <w:szCs w:val="22"/>
+        </w:rPr>
+      </w:r>
+    </w:p>
+    <w:p>
+      <w:pPr>
+        <w:pStyle w:val="Normal"/>
+        <w:bidi w:val="0"/>
+        <w:spacing w:before="28" w:after="28"/>
+        <w:jc w:val="start"/>
+        <w:rPr>
+          <w:rFonts w:ascii="DejaVu Sans Mono" w:hAnsi="DejaVu Sans Mono"/>
+          <w:b w:val="false"/>
+          <w:bCs w:val="false"/>
+          <w:sz w:val="22"/>
+          <w:szCs w:val="22"/>
+        </w:rPr>
+      </w:pPr>
+      <w:r>
+        <w:rPr>
+          <w:rFonts w:ascii="DejaVu Sans Mono" w:hAnsi="DejaVu Sans Mono"/>
+          <w:b w:val="false"/>
+          <w:bCs w:val="false"/>
+          <w:color w:val="auto"/>
+          <w:sz w:val="22"/>
+          <w:szCs w:val="22"/>
+        </w:rPr>
+        <w:t>ln -sf /usr/share/zoneinfo/America/Araguaina /etc/localtime</w:t>
       </w:r>
     </w:p>
     <w:p>
@@ -1991,7 +2175,29 @@
           <w:sz w:val="22"/>
           <w:szCs w:val="22"/>
         </w:rPr>
-        <w:t>nano /etc/locale.gen &lt;--&gt; check if LANG=pt_BR.UTF-8 is enabled</w:t>
+        <w:t xml:space="preserve">nano /etc/locale.gen </w:t>
+      </w:r>
+      <w:r>
+        <w:rPr>
+          <w:rFonts w:ascii="DejaVu Sans Mono" w:hAnsi="DejaVu Sans Mono"/>
+          <w:b w:val="false"/>
+          <w:bCs w:val="false"/>
+          <w:color w:val="ED4C05"/>
+          <w:sz w:val="22"/>
+          <w:szCs w:val="22"/>
+        </w:rPr>
+        <w:t>&lt;--&gt;</w:t>
+      </w:r>
+      <w:r>
+        <w:rPr>
+          <w:rFonts w:ascii="DejaVu Sans Mono" w:hAnsi="DejaVu Sans Mono"/>
+          <w:b w:val="false"/>
+          <w:bCs w:val="false"/>
+          <w:color w:val="auto"/>
+          <w:sz w:val="22"/>
+          <w:szCs w:val="22"/>
+        </w:rPr>
+        <w:t xml:space="preserve"> check if LANG=pt_BR.UTF-8 is enabled</w:t>
       </w:r>
     </w:p>
     <w:p>
@@ -2043,111 +2249,199 @@
           <w:sz w:val="22"/>
           <w:szCs w:val="22"/>
         </w:rPr>
-        <w:t>nano /etc/locale.conf &lt;--&gt; set LANG=pt_BR.UTF-8</w:t>
-      </w:r>
-    </w:p>
-    <w:p>
-      <w:pPr>
-        <w:pStyle w:val="Normal"/>
-        <w:bidi w:val="0"/>
-        <w:spacing w:before="28" w:after="28"/>
-        <w:jc w:val="start"/>
-        <w:rPr>
-          <w:rFonts w:ascii="DejaVu Sans Mono" w:hAnsi="DejaVu Sans Mono"/>
-          <w:b w:val="false"/>
-          <w:bCs w:val="false"/>
-          <w:sz w:val="22"/>
-          <w:szCs w:val="22"/>
-        </w:rPr>
-      </w:pPr>
-      <w:r>
-        <w:rPr>
-          <w:rFonts w:ascii="DejaVu Sans Mono" w:hAnsi="DejaVu Sans Mono"/>
-          <w:b w:val="false"/>
-          <w:bCs w:val="false"/>
-          <w:color w:val="auto"/>
-          <w:sz w:val="22"/>
-          <w:szCs w:val="22"/>
-        </w:rPr>
-        <w:t>nano /etc/vconsole.conf &lt;--&gt; set KEYMAP=br-abnt2</w:t>
-      </w:r>
-    </w:p>
-    <w:p>
-      <w:pPr>
-        <w:pStyle w:val="Normal"/>
-        <w:bidi w:val="0"/>
-        <w:spacing w:before="28" w:after="28"/>
-        <w:jc w:val="start"/>
-        <w:rPr>
-          <w:rFonts w:ascii="DejaVu Sans Mono" w:hAnsi="DejaVu Sans Mono"/>
-          <w:b w:val="false"/>
-          <w:bCs w:val="false"/>
-          <w:sz w:val="22"/>
-          <w:szCs w:val="22"/>
-        </w:rPr>
-      </w:pPr>
-      <w:r>
-        <w:rPr>
-          <w:rFonts w:ascii="DejaVu Sans Mono" w:hAnsi="DejaVu Sans Mono"/>
-          <w:b w:val="false"/>
-          <w:bCs w:val="false"/>
-          <w:color w:val="auto"/>
-          <w:sz w:val="22"/>
-          <w:szCs w:val="22"/>
-        </w:rPr>
-        <w:t>nano /etc/hostname &lt;--&gt; set book (choose a preferred name)</w:t>
-      </w:r>
-    </w:p>
-    <w:p>
-      <w:pPr>
-        <w:pStyle w:val="Normal"/>
-        <w:bidi w:val="0"/>
-        <w:spacing w:before="28" w:after="28"/>
-        <w:jc w:val="start"/>
-        <w:rPr>
-          <w:rFonts w:ascii="DejaVu Sans Mono" w:hAnsi="DejaVu Sans Mono"/>
-          <w:b w:val="false"/>
-          <w:bCs w:val="false"/>
-          <w:color w:val="auto"/>
-          <w:sz w:val="22"/>
-          <w:szCs w:val="22"/>
-        </w:rPr>
-      </w:pPr>
-      <w:r>
-        <w:rPr>
-          <w:rFonts w:ascii="DejaVu Sans Mono" w:hAnsi="DejaVu Sans Mono"/>
-          <w:b w:val="false"/>
-          <w:bCs w:val="false"/>
-          <w:color w:val="auto"/>
-          <w:sz w:val="22"/>
-          <w:szCs w:val="22"/>
-        </w:rPr>
-      </w:r>
-    </w:p>
-    <w:p>
-      <w:pPr>
-        <w:pStyle w:val="Normal"/>
-        <w:bidi w:val="0"/>
-        <w:spacing w:before="28" w:after="28"/>
-        <w:jc w:val="start"/>
-        <w:rPr>
-          <w:rFonts w:ascii="DejaVu Sans Mono" w:hAnsi="DejaVu Sans Mono"/>
-          <w:b w:val="false"/>
-          <w:bCs w:val="false"/>
-          <w:sz w:val="22"/>
-          <w:szCs w:val="22"/>
-        </w:rPr>
-      </w:pPr>
-      <w:r>
-        <w:rPr>
-          <w:rFonts w:ascii="DejaVu Sans Mono" w:hAnsi="DejaVu Sans Mono"/>
-          <w:b w:val="false"/>
-          <w:bCs w:val="false"/>
-          <w:color w:val="auto"/>
-          <w:sz w:val="22"/>
-          <w:szCs w:val="22"/>
-        </w:rPr>
-        <w:t>passwd &lt;--&gt; setting “root” admin password</w:t>
+        <w:t xml:space="preserve">nano /etc/locale.conf </w:t>
+      </w:r>
+      <w:r>
+        <w:rPr>
+          <w:rFonts w:ascii="DejaVu Sans Mono" w:hAnsi="DejaVu Sans Mono"/>
+          <w:b w:val="false"/>
+          <w:bCs w:val="false"/>
+          <w:color w:val="ED4C05"/>
+          <w:sz w:val="22"/>
+          <w:szCs w:val="22"/>
+        </w:rPr>
+        <w:t>&lt;--&gt;</w:t>
+      </w:r>
+      <w:r>
+        <w:rPr>
+          <w:rFonts w:ascii="DejaVu Sans Mono" w:hAnsi="DejaVu Sans Mono"/>
+          <w:b w:val="false"/>
+          <w:bCs w:val="false"/>
+          <w:color w:val="auto"/>
+          <w:sz w:val="22"/>
+          <w:szCs w:val="22"/>
+        </w:rPr>
+        <w:t xml:space="preserve"> set LANG=pt_BR.UTF-8</w:t>
+      </w:r>
+    </w:p>
+    <w:p>
+      <w:pPr>
+        <w:pStyle w:val="Normal"/>
+        <w:bidi w:val="0"/>
+        <w:spacing w:before="28" w:after="28"/>
+        <w:jc w:val="start"/>
+        <w:rPr>
+          <w:rFonts w:ascii="DejaVu Sans Mono" w:hAnsi="DejaVu Sans Mono"/>
+          <w:b w:val="false"/>
+          <w:bCs w:val="false"/>
+          <w:sz w:val="22"/>
+          <w:szCs w:val="22"/>
+        </w:rPr>
+      </w:pPr>
+      <w:r>
+        <w:rPr>
+          <w:rFonts w:ascii="DejaVu Sans Mono" w:hAnsi="DejaVu Sans Mono"/>
+          <w:b w:val="false"/>
+          <w:bCs w:val="false"/>
+          <w:color w:val="auto"/>
+          <w:sz w:val="22"/>
+          <w:szCs w:val="22"/>
+        </w:rPr>
+        <w:t xml:space="preserve">nano /etc/vconsole.conf </w:t>
+      </w:r>
+      <w:r>
+        <w:rPr>
+          <w:rFonts w:ascii="DejaVu Sans Mono" w:hAnsi="DejaVu Sans Mono"/>
+          <w:b w:val="false"/>
+          <w:bCs w:val="false"/>
+          <w:color w:val="ED4C05"/>
+          <w:sz w:val="22"/>
+          <w:szCs w:val="22"/>
+        </w:rPr>
+        <w:t>&lt;--&gt;</w:t>
+      </w:r>
+      <w:r>
+        <w:rPr>
+          <w:rFonts w:ascii="DejaVu Sans Mono" w:hAnsi="DejaVu Sans Mono"/>
+          <w:b w:val="false"/>
+          <w:bCs w:val="false"/>
+          <w:color w:val="auto"/>
+          <w:sz w:val="22"/>
+          <w:szCs w:val="22"/>
+        </w:rPr>
+        <w:t xml:space="preserve"> set KEYMAP=br-abnt2</w:t>
+      </w:r>
+    </w:p>
+    <w:p>
+      <w:pPr>
+        <w:pStyle w:val="Normal"/>
+        <w:bidi w:val="0"/>
+        <w:spacing w:before="28" w:after="28"/>
+        <w:jc w:val="start"/>
+        <w:rPr>
+          <w:rFonts w:ascii="DejaVu Sans Mono" w:hAnsi="DejaVu Sans Mono"/>
+          <w:b w:val="false"/>
+          <w:bCs w:val="false"/>
+          <w:sz w:val="22"/>
+          <w:szCs w:val="22"/>
+        </w:rPr>
+      </w:pPr>
+      <w:r>
+        <w:rPr>
+          <w:rFonts w:ascii="DejaVu Sans Mono" w:hAnsi="DejaVu Sans Mono"/>
+          <w:b w:val="false"/>
+          <w:bCs w:val="false"/>
+          <w:color w:val="auto"/>
+          <w:sz w:val="22"/>
+          <w:szCs w:val="22"/>
+        </w:rPr>
+        <w:t xml:space="preserve">nano /etc/hostname </w:t>
+      </w:r>
+      <w:r>
+        <w:rPr>
+          <w:rFonts w:ascii="DejaVu Sans Mono" w:hAnsi="DejaVu Sans Mono"/>
+          <w:b w:val="false"/>
+          <w:bCs w:val="false"/>
+          <w:color w:val="ED4C05"/>
+          <w:sz w:val="22"/>
+          <w:szCs w:val="22"/>
+        </w:rPr>
+        <w:t>&lt;--&gt;</w:t>
+      </w:r>
+      <w:r>
+        <w:rPr>
+          <w:rFonts w:ascii="DejaVu Sans Mono" w:hAnsi="DejaVu Sans Mono"/>
+          <w:b w:val="false"/>
+          <w:bCs w:val="false"/>
+          <w:color w:val="auto"/>
+          <w:sz w:val="22"/>
+          <w:szCs w:val="22"/>
+        </w:rPr>
+        <w:t xml:space="preserve"> set book (choose a preferred name)</w:t>
+      </w:r>
+    </w:p>
+    <w:p>
+      <w:pPr>
+        <w:pStyle w:val="Normal"/>
+        <w:bidi w:val="0"/>
+        <w:spacing w:before="28" w:after="28"/>
+        <w:jc w:val="start"/>
+        <w:rPr>
+          <w:rFonts w:ascii="DejaVu Sans Mono" w:hAnsi="DejaVu Sans Mono"/>
+          <w:b w:val="false"/>
+          <w:bCs w:val="false"/>
+          <w:color w:val="auto"/>
+          <w:sz w:val="22"/>
+          <w:szCs w:val="22"/>
+        </w:rPr>
+      </w:pPr>
+      <w:r>
+        <w:rPr>
+          <w:rFonts w:ascii="DejaVu Sans Mono" w:hAnsi="DejaVu Sans Mono"/>
+          <w:b w:val="false"/>
+          <w:bCs w:val="false"/>
+          <w:color w:val="auto"/>
+          <w:sz w:val="22"/>
+          <w:szCs w:val="22"/>
+        </w:rPr>
+      </w:r>
+    </w:p>
+    <w:p>
+      <w:pPr>
+        <w:pStyle w:val="Normal"/>
+        <w:bidi w:val="0"/>
+        <w:spacing w:before="28" w:after="28"/>
+        <w:jc w:val="start"/>
+        <w:rPr>
+          <w:rFonts w:ascii="DejaVu Sans Mono" w:hAnsi="DejaVu Sans Mono"/>
+          <w:b w:val="false"/>
+          <w:bCs w:val="false"/>
+          <w:sz w:val="22"/>
+          <w:szCs w:val="22"/>
+        </w:rPr>
+      </w:pPr>
+      <w:r>
+        <w:rPr>
+          <w:rFonts w:ascii="DejaVu Sans Mono" w:hAnsi="DejaVu Sans Mono"/>
+          <w:b w:val="false"/>
+          <w:bCs w:val="false"/>
+          <w:color w:val="auto"/>
+          <w:sz w:val="22"/>
+          <w:szCs w:val="22"/>
+        </w:rPr>
+        <w:t xml:space="preserve">passwd </w:t>
+      </w:r>
+      <w:r>
+        <w:rPr>
+          <w:rFonts w:ascii="DejaVu Sans Mono" w:hAnsi="DejaVu Sans Mono"/>
+          <w:b w:val="false"/>
+          <w:bCs w:val="false"/>
+          <w:color w:val="ED4C05"/>
+          <w:sz w:val="22"/>
+          <w:szCs w:val="22"/>
+        </w:rPr>
+        <w:t>&lt;--&gt;</w:t>
+      </w:r>
+      <w:r>
+        <w:rPr>
+          <w:rFonts w:ascii="DejaVu Sans Mono" w:hAnsi="DejaVu Sans Mono"/>
+          <w:b w:val="false"/>
+          <w:bCs w:val="false"/>
+          <w:color w:val="auto"/>
+          <w:sz w:val="22"/>
+          <w:szCs w:val="22"/>
+        </w:rPr>
+        <w:t xml:space="preserve"> setting “root” admin password</w:t>
       </w:r>
     </w:p>
     <w:p>
@@ -2199,7 +2493,29 @@
           <w:sz w:val="22"/>
           <w:szCs w:val="22"/>
         </w:rPr>
-        <w:t>passwd archer &lt;--&gt; setting “archer” sudo password</w:t>
+        <w:t xml:space="preserve">passwd archer </w:t>
+      </w:r>
+      <w:r>
+        <w:rPr>
+          <w:rFonts w:ascii="DejaVu Sans Mono" w:hAnsi="DejaVu Sans Mono"/>
+          <w:b w:val="false"/>
+          <w:bCs w:val="false"/>
+          <w:color w:val="ED4C05"/>
+          <w:sz w:val="22"/>
+          <w:szCs w:val="22"/>
+        </w:rPr>
+        <w:t>&lt;--&gt;</w:t>
+      </w:r>
+      <w:r>
+        <w:rPr>
+          <w:rFonts w:ascii="DejaVu Sans Mono" w:hAnsi="DejaVu Sans Mono"/>
+          <w:b w:val="false"/>
+          <w:bCs w:val="false"/>
+          <w:color w:val="auto"/>
+          <w:sz w:val="22"/>
+          <w:szCs w:val="22"/>
+        </w:rPr>
+        <w:t xml:space="preserve"> setting “archer” sudo password</w:t>
       </w:r>
     </w:p>
     <w:p>
@@ -2251,7 +2567,29 @@
           <w:sz w:val="22"/>
           <w:szCs w:val="22"/>
         </w:rPr>
-        <w:t>%wheel ALL=(ALL:ALL) ALL &lt;--&gt; uncomment for enabling sudo for “archer” user</w:t>
+        <w:t xml:space="preserve">%wheel ALL=(ALL:ALL) ALL </w:t>
+      </w:r>
+      <w:r>
+        <w:rPr>
+          <w:rFonts w:ascii="DejaVu Sans Mono" w:hAnsi="DejaVu Sans Mono"/>
+          <w:b w:val="false"/>
+          <w:bCs w:val="false"/>
+          <w:color w:val="ED4C05"/>
+          <w:sz w:val="22"/>
+          <w:szCs w:val="22"/>
+        </w:rPr>
+        <w:t>&lt;--&gt;</w:t>
+      </w:r>
+      <w:r>
+        <w:rPr>
+          <w:rFonts w:ascii="DejaVu Sans Mono" w:hAnsi="DejaVu Sans Mono"/>
+          <w:b w:val="false"/>
+          <w:bCs w:val="false"/>
+          <w:color w:val="auto"/>
+          <w:sz w:val="22"/>
+          <w:szCs w:val="22"/>
+        </w:rPr>
+        <w:t xml:space="preserve"> uncomment for enabling sudo for “archer” user</w:t>
       </w:r>
     </w:p>
     <w:p>
@@ -2405,7 +2743,29 @@
           <w:sz w:val="22"/>
           <w:szCs w:val="22"/>
         </w:rPr>
-        <w:t xml:space="preserve">blkid /dev/nvme0n1p3 &lt;--&gt; </w:t>
+        <w:t xml:space="preserve">blkid /dev/nvme0n1p3 </w:t>
+      </w:r>
+      <w:r>
+        <w:rPr>
+          <w:rFonts w:ascii="DejaVu Sans Mono" w:hAnsi="DejaVu Sans Mono"/>
+          <w:b w:val="false"/>
+          <w:bCs w:val="false"/>
+          <w:color w:val="ED4C05"/>
+          <w:sz w:val="22"/>
+          <w:szCs w:val="22"/>
+        </w:rPr>
+        <w:t>&lt;--&gt;</w:t>
+      </w:r>
+      <w:r>
+        <w:rPr>
+          <w:rFonts w:ascii="DejaVu Sans Mono" w:hAnsi="DejaVu Sans Mono"/>
+          <w:b w:val="false"/>
+          <w:bCs w:val="false"/>
+          <w:color w:val="auto"/>
+          <w:sz w:val="22"/>
+          <w:szCs w:val="22"/>
+        </w:rPr>
+        <w:t xml:space="preserve"> </w:t>
       </w:r>
       <w:r>
         <w:rPr>
@@ -3078,33 +3438,77 @@
           <w:sz w:val="22"/>
           <w:szCs w:val="22"/>
         </w:rPr>
-        <w:t>ls /sys/firmware/efi/efivars &lt;--&gt; check if UEFI remain active</w:t>
-      </w:r>
-    </w:p>
-    <w:p>
-      <w:pPr>
-        <w:pStyle w:val="Normal"/>
-        <w:bidi w:val="0"/>
-        <w:spacing w:before="28" w:after="28"/>
-        <w:jc w:val="start"/>
-        <w:rPr>
-          <w:rFonts w:ascii="DejaVu Sans Mono" w:hAnsi="DejaVu Sans Mono"/>
-          <w:b w:val="false"/>
-          <w:bCs w:val="false"/>
-          <w:sz w:val="22"/>
-          <w:szCs w:val="22"/>
-        </w:rPr>
-      </w:pPr>
-      <w:r>
-        <w:rPr>
-          <w:rFonts w:ascii="DejaVu Sans Mono" w:hAnsi="DejaVu Sans Mono"/>
-          <w:b w:val="false"/>
-          <w:bCs w:val="false"/>
-          <w:color w:val="auto"/>
-          <w:sz w:val="22"/>
-          <w:szCs w:val="22"/>
-        </w:rPr>
-        <w:t>efibootmgr &lt;--&gt; should list "Linux Boot Manager"</w:t>
+        <w:t xml:space="preserve">ls /sys/firmware/efi/efivars </w:t>
+      </w:r>
+      <w:r>
+        <w:rPr>
+          <w:rFonts w:ascii="DejaVu Sans Mono" w:hAnsi="DejaVu Sans Mono"/>
+          <w:b w:val="false"/>
+          <w:bCs w:val="false"/>
+          <w:color w:val="ED4C05"/>
+          <w:sz w:val="22"/>
+          <w:szCs w:val="22"/>
+        </w:rPr>
+        <w:t>&lt;--&gt;</w:t>
+      </w:r>
+      <w:r>
+        <w:rPr>
+          <w:rFonts w:ascii="DejaVu Sans Mono" w:hAnsi="DejaVu Sans Mono"/>
+          <w:b w:val="false"/>
+          <w:bCs w:val="false"/>
+          <w:color w:val="auto"/>
+          <w:sz w:val="22"/>
+          <w:szCs w:val="22"/>
+        </w:rPr>
+        <w:t xml:space="preserve"> check if UEFI remain active</w:t>
+      </w:r>
+    </w:p>
+    <w:p>
+      <w:pPr>
+        <w:pStyle w:val="Normal"/>
+        <w:bidi w:val="0"/>
+        <w:spacing w:before="28" w:after="28"/>
+        <w:jc w:val="start"/>
+        <w:rPr>
+          <w:rFonts w:ascii="DejaVu Sans Mono" w:hAnsi="DejaVu Sans Mono"/>
+          <w:b w:val="false"/>
+          <w:bCs w:val="false"/>
+          <w:sz w:val="22"/>
+          <w:szCs w:val="22"/>
+        </w:rPr>
+      </w:pPr>
+      <w:r>
+        <w:rPr>
+          <w:rFonts w:ascii="DejaVu Sans Mono" w:hAnsi="DejaVu Sans Mono"/>
+          <w:b w:val="false"/>
+          <w:bCs w:val="false"/>
+          <w:color w:val="auto"/>
+          <w:sz w:val="22"/>
+          <w:szCs w:val="22"/>
+        </w:rPr>
+        <w:t xml:space="preserve">efibootmgr </w:t>
+      </w:r>
+      <w:r>
+        <w:rPr>
+          <w:rFonts w:ascii="DejaVu Sans Mono" w:hAnsi="DejaVu Sans Mono"/>
+          <w:b w:val="false"/>
+          <w:bCs w:val="false"/>
+          <w:color w:val="ED4C05"/>
+          <w:sz w:val="22"/>
+          <w:szCs w:val="22"/>
+        </w:rPr>
+        <w:t>&lt;--&gt;</w:t>
+      </w:r>
+      <w:r>
+        <w:rPr>
+          <w:rFonts w:ascii="DejaVu Sans Mono" w:hAnsi="DejaVu Sans Mono"/>
+          <w:b w:val="false"/>
+          <w:bCs w:val="false"/>
+          <w:color w:val="auto"/>
+          <w:sz w:val="22"/>
+          <w:szCs w:val="22"/>
+        </w:rPr>
+        <w:t xml:space="preserve"> should list "Linux Boot Manager"</w:t>
       </w:r>
     </w:p>
     <w:p>
@@ -3151,111 +3555,157 @@
           <w:sz w:val="22"/>
           <w:szCs w:val="22"/>
         </w:rPr>
-        <w:t>systemctl enable NetworkManager.service &lt;--&gt; enable network access options</w:t>
-      </w:r>
-    </w:p>
-    <w:p>
-      <w:pPr>
-        <w:pStyle w:val="Normal"/>
-        <w:bidi w:val="0"/>
-        <w:spacing w:before="28" w:after="28"/>
-        <w:jc w:val="start"/>
-        <w:rPr>
-          <w:rFonts w:ascii="DejaVu Sans Mono" w:hAnsi="DejaVu Sans Mono"/>
-          <w:b w:val="false"/>
-          <w:bCs w:val="false"/>
-          <w:color w:val="auto"/>
-          <w:sz w:val="22"/>
-          <w:szCs w:val="22"/>
-        </w:rPr>
-      </w:pPr>
-      <w:r>
-        <w:rPr>
-          <w:rFonts w:ascii="DejaVu Sans Mono" w:hAnsi="DejaVu Sans Mono"/>
-          <w:b w:val="false"/>
-          <w:bCs w:val="false"/>
-          <w:color w:val="auto"/>
-          <w:sz w:val="22"/>
-          <w:szCs w:val="22"/>
-        </w:rPr>
-      </w:r>
-    </w:p>
-    <w:p>
-      <w:pPr>
-        <w:pStyle w:val="Normal"/>
-        <w:bidi w:val="0"/>
-        <w:spacing w:before="28" w:after="28"/>
-        <w:jc w:val="start"/>
-        <w:rPr>
-          <w:rFonts w:ascii="DejaVu Sans Mono" w:hAnsi="DejaVu Sans Mono"/>
-          <w:b w:val="false"/>
-          <w:bCs w:val="false"/>
-          <w:sz w:val="22"/>
-          <w:szCs w:val="22"/>
-        </w:rPr>
-      </w:pPr>
-      <w:r>
-        <w:rPr>
-          <w:rFonts w:ascii="DejaVu Sans Mono" w:hAnsi="DejaVu Sans Mono"/>
-          <w:b w:val="false"/>
-          <w:bCs w:val="false"/>
-          <w:color w:val="auto"/>
-          <w:sz w:val="22"/>
-          <w:szCs w:val="22"/>
-        </w:rPr>
-        <w:t>mkinitcpio -P</w:t>
-      </w:r>
-    </w:p>
-    <w:p>
-      <w:pPr>
-        <w:pStyle w:val="Normal"/>
-        <w:bidi w:val="0"/>
-        <w:spacing w:before="28" w:after="28"/>
-        <w:jc w:val="start"/>
-        <w:rPr>
-          <w:rFonts w:ascii="DejaVu Sans Mono" w:hAnsi="DejaVu Sans Mono"/>
-          <w:b w:val="false"/>
-          <w:bCs w:val="false"/>
-          <w:color w:val="auto"/>
-          <w:sz w:val="22"/>
-          <w:szCs w:val="22"/>
-        </w:rPr>
-      </w:pPr>
-      <w:r>
-        <w:rPr>
-          <w:rFonts w:ascii="DejaVu Sans Mono" w:hAnsi="DejaVu Sans Mono"/>
-          <w:b w:val="false"/>
-          <w:bCs w:val="false"/>
-          <w:color w:val="auto"/>
-          <w:sz w:val="22"/>
-          <w:szCs w:val="22"/>
-        </w:rPr>
-      </w:r>
-    </w:p>
-    <w:p>
-      <w:pPr>
-        <w:pStyle w:val="Normal"/>
-        <w:bidi w:val="0"/>
-        <w:spacing w:before="28" w:after="28"/>
-        <w:jc w:val="start"/>
-        <w:rPr>
-          <w:rFonts w:ascii="DejaVu Sans Mono" w:hAnsi="DejaVu Sans Mono"/>
-          <w:b w:val="false"/>
-          <w:bCs w:val="false"/>
-          <w:sz w:val="22"/>
-          <w:szCs w:val="22"/>
-        </w:rPr>
-      </w:pPr>
-      <w:r>
-        <w:rPr>
-          <w:rFonts w:ascii="DejaVu Sans Mono" w:hAnsi="DejaVu Sans Mono"/>
-          <w:b w:val="false"/>
-          <w:bCs w:val="false"/>
-          <w:color w:val="auto"/>
-          <w:sz w:val="22"/>
-          <w:szCs w:val="22"/>
-        </w:rPr>
-        <w:t>exit &lt;--&gt; exiting from chroot environment</w:t>
+        <w:t xml:space="preserve">systemctl enable NetworkManager.service </w:t>
+      </w:r>
+      <w:r>
+        <w:rPr>
+          <w:rStyle w:val="Cdigo-fonteuser"/>
+          <w:rFonts w:ascii="DejaVu Sans Mono" w:hAnsi="DejaVu Sans Mono"/>
+          <w:b w:val="false"/>
+          <w:bCs w:val="false"/>
+          <w:color w:val="ED4C05"/>
+          <w:sz w:val="22"/>
+          <w:szCs w:val="22"/>
+        </w:rPr>
+        <w:t>&lt;--&gt;</w:t>
+      </w:r>
+      <w:r>
+        <w:rPr>
+          <w:rStyle w:val="Cdigo-fonteuser"/>
+          <w:rFonts w:ascii="DejaVu Sans Mono" w:hAnsi="DejaVu Sans Mono"/>
+          <w:b w:val="false"/>
+          <w:bCs w:val="false"/>
+          <w:color w:val="auto"/>
+          <w:sz w:val="22"/>
+          <w:szCs w:val="22"/>
+        </w:rPr>
+        <w:t xml:space="preserve"> enable network access options</w:t>
+      </w:r>
+    </w:p>
+    <w:p>
+      <w:pPr>
+        <w:pStyle w:val="Normal"/>
+        <w:bidi w:val="0"/>
+        <w:spacing w:before="28" w:after="28"/>
+        <w:jc w:val="start"/>
+        <w:rPr>
+          <w:rFonts w:ascii="DejaVu Sans Mono" w:hAnsi="DejaVu Sans Mono"/>
+          <w:b w:val="false"/>
+          <w:bCs w:val="false"/>
+          <w:color w:val="auto"/>
+          <w:sz w:val="22"/>
+          <w:szCs w:val="22"/>
+        </w:rPr>
+      </w:pPr>
+      <w:r>
+        <w:rPr>
+          <w:rFonts w:ascii="DejaVu Sans Mono" w:hAnsi="DejaVu Sans Mono"/>
+          <w:b w:val="false"/>
+          <w:bCs w:val="false"/>
+          <w:color w:val="auto"/>
+          <w:sz w:val="22"/>
+          <w:szCs w:val="22"/>
+        </w:rPr>
+      </w:r>
+    </w:p>
+    <w:p>
+      <w:pPr>
+        <w:pStyle w:val="Normal"/>
+        <w:bidi w:val="0"/>
+        <w:spacing w:before="28" w:after="28"/>
+        <w:jc w:val="start"/>
+        <w:rPr>
+          <w:rFonts w:ascii="DejaVu Sans Mono" w:hAnsi="DejaVu Sans Mono"/>
+          <w:b w:val="false"/>
+          <w:bCs w:val="false"/>
+          <w:sz w:val="22"/>
+          <w:szCs w:val="22"/>
+        </w:rPr>
+      </w:pPr>
+      <w:r>
+        <w:rPr>
+          <w:rFonts w:ascii="DejaVu Sans Mono" w:hAnsi="DejaVu Sans Mono"/>
+          <w:b w:val="false"/>
+          <w:bCs w:val="false"/>
+          <w:color w:val="auto"/>
+          <w:sz w:val="22"/>
+          <w:szCs w:val="22"/>
+        </w:rPr>
+        <w:t>dracut --force</w:t>
+      </w:r>
+    </w:p>
+    <w:p>
+      <w:pPr>
+        <w:pStyle w:val="Normal"/>
+        <w:bidi w:val="0"/>
+        <w:spacing w:before="28" w:after="28"/>
+        <w:jc w:val="start"/>
+        <w:rPr>
+          <w:rFonts w:ascii="DejaVu Sans Mono" w:hAnsi="DejaVu Sans Mono"/>
+          <w:b w:val="false"/>
+          <w:bCs w:val="false"/>
+          <w:color w:val="auto"/>
+          <w:sz w:val="22"/>
+          <w:szCs w:val="22"/>
+        </w:rPr>
+      </w:pPr>
+      <w:r>
+        <w:rPr>
+          <w:rFonts w:ascii="DejaVu Sans Mono" w:hAnsi="DejaVu Sans Mono"/>
+          <w:b w:val="false"/>
+          <w:bCs w:val="false"/>
+          <w:color w:val="auto"/>
+          <w:sz w:val="22"/>
+          <w:szCs w:val="22"/>
+        </w:rPr>
+      </w:r>
+    </w:p>
+    <w:p>
+      <w:pPr>
+        <w:pStyle w:val="Normal"/>
+        <w:bidi w:val="0"/>
+        <w:spacing w:before="28" w:after="28"/>
+        <w:jc w:val="start"/>
+        <w:rPr>
+          <w:rFonts w:ascii="DejaVu Sans Mono" w:hAnsi="DejaVu Sans Mono"/>
+          <w:b w:val="false"/>
+          <w:bCs w:val="false"/>
+          <w:sz w:val="22"/>
+          <w:szCs w:val="22"/>
+        </w:rPr>
+      </w:pPr>
+      <w:r>
+        <w:rPr>
+          <w:rFonts w:ascii="DejaVu Sans Mono" w:hAnsi="DejaVu Sans Mono"/>
+          <w:b w:val="false"/>
+          <w:bCs w:val="false"/>
+          <w:color w:val="auto"/>
+          <w:sz w:val="22"/>
+          <w:szCs w:val="22"/>
+        </w:rPr>
+        <w:t xml:space="preserve">exit </w:t>
+      </w:r>
+      <w:r>
+        <w:rPr>
+          <w:rFonts w:ascii="DejaVu Sans Mono" w:hAnsi="DejaVu Sans Mono"/>
+          <w:b w:val="false"/>
+          <w:bCs w:val="false"/>
+          <w:color w:val="ED4C05"/>
+          <w:sz w:val="22"/>
+          <w:szCs w:val="22"/>
+        </w:rPr>
+        <w:t>&lt;--&gt;</w:t>
+      </w:r>
+      <w:r>
+        <w:rPr>
+          <w:rFonts w:ascii="DejaVu Sans Mono" w:hAnsi="DejaVu Sans Mono"/>
+          <w:b w:val="false"/>
+          <w:bCs w:val="false"/>
+          <w:color w:val="auto"/>
+          <w:sz w:val="22"/>
+          <w:szCs w:val="22"/>
+        </w:rPr>
+        <w:t xml:space="preserve"> exiting from chroot environment</w:t>
       </w:r>
     </w:p>
     <w:p>
@@ -3950,59 +4400,59 @@
           <w:sz w:val="22"/>
           <w:szCs w:val="22"/>
         </w:rPr>
-        <w:t>pacman -S adwaita-icon-theme contrast decibels eog evolution eyedropper file-roller firefox firefox-i18n-pt-br foliate fragments gdm gedit gedit-plugins gimp gimp-help-pt_br gnome gnome-applets gnome-backgrounds gnome-bluetooth gnome-browser-connector gnome-calendar gnome-characters gnome-clocks gnome-color-manager gnome-commander gnome-control-center gnome-disk-utility gnome-firmware gnome-info-collect gnome-keyring gnome-logs gnome-menus gnome-music gnome-nettool gnome-online-accounts gnome-packagekit gnome-power-manager gnome-remote-desktop gnome-screenshot gnome-session gnome-settings-daemon gnome-shell gnome-shell-extension-appindicator gnome-shell-extension-arc-menu gnome-shell-extension-caffeine gnome-shell-extension-dash-to-panel gnome-shell-extension-weather-oclock gnome-shell-extensions gnome-system-monitor gnome-terminal gnome-text-editor gnome-themes-extra gnome-tweaks gnome-usage gnome-user-docs gnome-user-share gnome-weather gparted grilo-plugins gthumb gvfs gvfs-afc gvfs-dnssd gvfs-goa gvfs-gphoto2 gvfs-mtp gvfs-nfs gvfs-smb gvfs-wsdd letterpress loupe morphosis mpv mutter nautilus network-manager-applet orca papers pavucontrol qalculate-gtk rygel seahorse shotwell showtime simple-scan snapshot system-config-printer timeshift xdg-desktop-portal-gnome xdg-user-dirs-gtk xkeyboard-config xorg-server yelp yelp-tools yelp-xsl zed</w:t>
-      </w:r>
-    </w:p>
-    <w:p>
-      <w:pPr>
-        <w:pStyle w:val="Normal"/>
-        <w:bidi w:val="0"/>
-        <w:spacing w:before="28" w:after="28"/>
-        <w:jc w:val="start"/>
-        <w:rPr>
-          <w:rFonts w:ascii="DejaVu Sans Mono" w:hAnsi="DejaVu Sans Mono"/>
-          <w:b w:val="false"/>
-          <w:bCs w:val="false"/>
-          <w:color w:val="auto"/>
-          <w:sz w:val="22"/>
-          <w:szCs w:val="22"/>
-        </w:rPr>
-      </w:pPr>
-      <w:r>
-        <w:rPr>
-          <w:rFonts w:ascii="DejaVu Sans Mono" w:hAnsi="DejaVu Sans Mono"/>
-          <w:b w:val="false"/>
-          <w:bCs w:val="false"/>
-          <w:color w:val="auto"/>
-          <w:sz w:val="22"/>
-          <w:szCs w:val="22"/>
-        </w:rPr>
-      </w:r>
-    </w:p>
-    <w:p>
-      <w:pPr>
-        <w:pStyle w:val="Normal"/>
-        <w:bidi w:val="0"/>
-        <w:spacing w:before="28" w:after="28"/>
-        <w:jc w:val="start"/>
-        <w:rPr>
-          <w:rFonts w:ascii="DejaVu Sans Mono" w:hAnsi="DejaVu Sans Mono"/>
-          <w:b w:val="false"/>
-          <w:bCs w:val="false"/>
-          <w:sz w:val="22"/>
-          <w:szCs w:val="22"/>
-        </w:rPr>
-      </w:pPr>
-      <w:r>
-        <w:rPr>
-          <w:rFonts w:ascii="DejaVu Sans Mono" w:hAnsi="DejaVu Sans Mono"/>
-          <w:b w:val="false"/>
-          <w:bCs w:val="false"/>
-          <w:color w:val="auto"/>
-          <w:sz w:val="22"/>
-          <w:szCs w:val="22"/>
-        </w:rPr>
-        <w:t>pacman -S alsa-utils aspell aspell-en aspell-pt at-spi2-core avahi bat bind-tools bluez bluez-utils colord cronie cups cups-browsed cups-filters cups-pdf curl ethtool fail2ban fd ffmpeg firewalld foomatic-db foomatic-db-engine foomatic-db-ppds fwupd fzf git glances grc gst-plugins-base gst-plugins-base-libs gutenprint hspell htop hunspell imagemagick inxi less libinput libssh libssh2 libvncserver libvoikko libwireplumber localsearch lsd lsof man-db man-pages mesa-utils meson micro ninja nmap nss-mdns nuspell p7zip pacman-contrib parted pipewire pipewire-pulse powertop pwgen qt5-wayland qt6-wayland ripgrep smartmontools speedtest-cli tecla tinysparql tlp tree unzip upower v4l-utils v4l2loopback-utils wget wireless_tools wireplumber yt-dlp zip zram-generator zsh zsh-autocomplete zsh-autosuggestions zsh-completions zsh-history-substring-search zsh-lovers zsh-syntax-highlighting</w:t>
+        <w:t>pacman -S adwaita-icon-theme contrast decibels eog evolution extension-manager eyedropper file-roller firefox firefox-i18n-pt-br foliate fragments gdm gedit gedit-plugins gimp gimp-help-pt_br gnome gnome-backgrounds gnome-bluetooth gnome-browser-connector gnome-calendar gnome-characters gnome-clocks gnome-color-manager gnome-control-center gnome-disk-utility gnome-firmware gnome-info-collect gnome-keyring gnome-logs gnome-music gnome-online-accounts gnome-power-manager gnome-session gnome-settings-daemon gnome-shell gnome-shell-extension-appindicator gnome-shell-extension-arc-menu gnome-shell-extension-caffeine gnome-shell-extension-dash-to-panel gnome-shell-extension-weather-oclock gnome-shell-extensions gnome-terminal gnome-text-editor gnome-themes-extra gnome-tweaks gnome-usage gnome-user-docs gnome-weather gparted grilo-plugins gthumb gvfs gvfs-afc gvfs-dnssd gvfs-goa gvfs-gphoto2 gvfs-mtp gvfs-nfs gvfs-smb gvfs-wsdd letterpress loupe morphosis mpv mutter nautilus network-manager-applet orca papers pavucontrol qalculate-gtk rygel seahorse shotwell showtime simple-scan snapshot system-config-printer timeshift xdg-desktop-portal-gnome xdg-user-dirs-gtk yelp yelp-tools yelp-xsl zed</w:t>
+      </w:r>
+    </w:p>
+    <w:p>
+      <w:pPr>
+        <w:pStyle w:val="Normal"/>
+        <w:bidi w:val="0"/>
+        <w:spacing w:before="28" w:after="28"/>
+        <w:jc w:val="start"/>
+        <w:rPr>
+          <w:rFonts w:ascii="DejaVu Sans Mono" w:hAnsi="DejaVu Sans Mono"/>
+          <w:b w:val="false"/>
+          <w:bCs w:val="false"/>
+          <w:color w:val="auto"/>
+          <w:sz w:val="22"/>
+          <w:szCs w:val="22"/>
+        </w:rPr>
+      </w:pPr>
+      <w:r>
+        <w:rPr>
+          <w:rFonts w:ascii="DejaVu Sans Mono" w:hAnsi="DejaVu Sans Mono"/>
+          <w:b w:val="false"/>
+          <w:bCs w:val="false"/>
+          <w:color w:val="auto"/>
+          <w:sz w:val="22"/>
+          <w:szCs w:val="22"/>
+        </w:rPr>
+      </w:r>
+    </w:p>
+    <w:p>
+      <w:pPr>
+        <w:pStyle w:val="Normal"/>
+        <w:bidi w:val="0"/>
+        <w:spacing w:before="28" w:after="28"/>
+        <w:jc w:val="start"/>
+        <w:rPr>
+          <w:rFonts w:ascii="DejaVu Sans Mono" w:hAnsi="DejaVu Sans Mono"/>
+          <w:b w:val="false"/>
+          <w:bCs w:val="false"/>
+          <w:sz w:val="22"/>
+          <w:szCs w:val="22"/>
+        </w:rPr>
+      </w:pPr>
+      <w:r>
+        <w:rPr>
+          <w:rFonts w:ascii="DejaVu Sans Mono" w:hAnsi="DejaVu Sans Mono"/>
+          <w:b w:val="false"/>
+          <w:bCs w:val="false"/>
+          <w:color w:val="auto"/>
+          <w:sz w:val="22"/>
+          <w:szCs w:val="22"/>
+        </w:rPr>
+        <w:t>pacman -S alsa-utils aspell aspell-en aspell-pt at-spi2-core avahi bashtop bat bind-tools bluez bluez-utils bpytop btop btrfs-progs colord cronie cups cups-browsed cups-filters cups-pdf curl ethtool fail2ban fd ffmpeg firewalld foomatic-db foomatic-db-engine foomatic-db-ppds fwupd fzf git glances grc gst-plugins-base gst-plugins-base-libs gutenprint hspell htop hunspell imagemagick inxi iproute2 less libssh libssh2 libvncserver libvoikko libwireplumber localsearch lsd lshw lsof man-db man-pages mesa-utils meson micro mission-center nano ninja nmap nss-mdns ntfs-3g nuspell p7zip pacman-contrib parted pipewire pipewire-pulse powertop pwgen qt5-wayland qt6-wayland reflector ripgrep smartmontools speedtest-cli tecla tinysparql tlp tree unzip upower v4l-utils v4l2loopback-utils wget wireless_tools wireplumber yt-dlp zip zram-generator zsh zsh-autocomplete zsh-autosuggestions zsh-completions zsh-history-substring-search zsh-lovers zsh-syntax-highlighting</w:t>
       </w:r>
     </w:p>
     <w:p>
@@ -4262,32 +4712,6 @@
           <w:sz w:val="22"/>
           <w:szCs w:val="22"/>
         </w:rPr>
-        <w:t>systemctl enable timeshift.timer</w:t>
-      </w:r>
-    </w:p>
-    <w:p>
-      <w:pPr>
-        <w:pStyle w:val="Normal"/>
-        <w:bidi w:val="0"/>
-        <w:spacing w:before="28" w:after="28"/>
-        <w:jc w:val="start"/>
-        <w:rPr>
-          <w:rFonts w:ascii="DejaVu Sans Mono" w:hAnsi="DejaVu Sans Mono"/>
-          <w:b w:val="false"/>
-          <w:bCs w:val="false"/>
-          <w:sz w:val="22"/>
-          <w:szCs w:val="22"/>
-        </w:rPr>
-      </w:pPr>
-      <w:r>
-        <w:rPr>
-          <w:rFonts w:ascii="DejaVu Sans Mono" w:hAnsi="DejaVu Sans Mono"/>
-          <w:b w:val="false"/>
-          <w:bCs w:val="false"/>
-          <w:color w:val="auto"/>
-          <w:sz w:val="22"/>
-          <w:szCs w:val="22"/>
-        </w:rPr>
         <w:t>systemctl enable tlp.service</w:t>
       </w:r>
     </w:p>
@@ -4392,7 +4816,29 @@
           <w:sz w:val="22"/>
           <w:szCs w:val="22"/>
         </w:rPr>
-        <w:t>Login: user &lt;--&gt; if fail → make login by CLI</w:t>
+        <w:t xml:space="preserve">Login: user </w:t>
+      </w:r>
+      <w:r>
+        <w:rPr>
+          <w:rFonts w:ascii="DejaVu Sans Mono" w:hAnsi="DejaVu Sans Mono"/>
+          <w:b w:val="false"/>
+          <w:bCs w:val="false"/>
+          <w:color w:val="ED4C05"/>
+          <w:sz w:val="22"/>
+          <w:szCs w:val="22"/>
+        </w:rPr>
+        <w:t>&lt;--&gt;</w:t>
+      </w:r>
+      <w:r>
+        <w:rPr>
+          <w:rFonts w:ascii="DejaVu Sans Mono" w:hAnsi="DejaVu Sans Mono"/>
+          <w:b w:val="false"/>
+          <w:bCs w:val="false"/>
+          <w:color w:val="auto"/>
+          <w:sz w:val="22"/>
+          <w:szCs w:val="22"/>
+        </w:rPr>
+        <w:t xml:space="preserve"> if fail → make login by CLI</w:t>
       </w:r>
     </w:p>
     <w:p>
@@ -4549,215 +4995,111 @@
           <w:sz w:val="22"/>
           <w:szCs w:val="22"/>
         </w:rPr>
-        <w:t>11. Services and Optimizations</w:t>
-      </w:r>
-    </w:p>
-    <w:p>
-      <w:pPr>
-        <w:pStyle w:val="Normal"/>
-        <w:bidi w:val="0"/>
-        <w:spacing w:before="28" w:after="28"/>
-        <w:jc w:val="start"/>
-        <w:rPr>
-          <w:rFonts w:ascii="DejaVu Sans Mono" w:hAnsi="DejaVu Sans Mono"/>
-          <w:b w:val="false"/>
-          <w:bCs w:val="false"/>
-          <w:color w:val="auto"/>
-          <w:sz w:val="22"/>
-          <w:szCs w:val="22"/>
-        </w:rPr>
-      </w:pPr>
-      <w:r>
-        <w:rPr>
-          <w:rFonts w:ascii="DejaVu Sans Mono" w:hAnsi="DejaVu Sans Mono"/>
-          <w:b w:val="false"/>
-          <w:bCs w:val="false"/>
-          <w:color w:val="auto"/>
-          <w:sz w:val="22"/>
-          <w:szCs w:val="22"/>
-        </w:rPr>
-      </w:r>
-    </w:p>
-    <w:p>
-      <w:pPr>
-        <w:pStyle w:val="Normal"/>
-        <w:bidi w:val="0"/>
-        <w:spacing w:before="28" w:after="28"/>
-        <w:jc w:val="start"/>
-        <w:rPr>
-          <w:rFonts w:ascii="DejaVu Sans Mono" w:hAnsi="DejaVu Sans Mono"/>
-          <w:b w:val="false"/>
-          <w:bCs w:val="false"/>
-          <w:sz w:val="22"/>
-          <w:szCs w:val="22"/>
-        </w:rPr>
-      </w:pPr>
-      <w:r>
-        <w:rPr>
-          <w:rFonts w:ascii="DejaVu Sans Mono" w:hAnsi="DejaVu Sans Mono"/>
-          <w:b w:val="false"/>
-          <w:bCs w:val="false"/>
-          <w:color w:val="auto"/>
-          <w:sz w:val="22"/>
-          <w:szCs w:val="22"/>
-        </w:rPr>
-        <w:t>sudo nano /etc/mkinitcpio.conf</w:t>
-      </w:r>
-    </w:p>
-    <w:p>
-      <w:pPr>
-        <w:pStyle w:val="Normal"/>
-        <w:bidi w:val="0"/>
-        <w:spacing w:before="28" w:after="28"/>
-        <w:jc w:val="start"/>
-        <w:rPr>
-          <w:rFonts w:ascii="DejaVu Sans Mono" w:hAnsi="DejaVu Sans Mono"/>
-          <w:b w:val="false"/>
-          <w:bCs w:val="false"/>
-          <w:color w:val="auto"/>
-          <w:sz w:val="22"/>
-          <w:szCs w:val="22"/>
-        </w:rPr>
-      </w:pPr>
-      <w:r>
-        <w:rPr>
-          <w:rFonts w:ascii="DejaVu Sans Mono" w:hAnsi="DejaVu Sans Mono"/>
-          <w:b w:val="false"/>
-          <w:bCs w:val="false"/>
-          <w:color w:val="auto"/>
-          <w:sz w:val="22"/>
-          <w:szCs w:val="22"/>
-        </w:rPr>
-      </w:r>
-    </w:p>
-    <w:p>
-      <w:pPr>
-        <w:pStyle w:val="Normal"/>
-        <w:bidi w:val="0"/>
-        <w:spacing w:before="28" w:after="28"/>
-        <w:jc w:val="start"/>
-        <w:rPr>
-          <w:rFonts w:ascii="DejaVu Sans Mono" w:hAnsi="DejaVu Sans Mono"/>
-          <w:b w:val="false"/>
-          <w:bCs w:val="false"/>
-          <w:sz w:val="22"/>
-          <w:szCs w:val="22"/>
-        </w:rPr>
-      </w:pPr>
-      <w:r>
-        <w:rPr>
-          <w:rFonts w:ascii="DejaVu Sans Mono" w:hAnsi="DejaVu Sans Mono"/>
-          <w:b w:val="false"/>
-          <w:bCs w:val="false"/>
-          <w:color w:val="auto"/>
-          <w:sz w:val="22"/>
-          <w:szCs w:val="22"/>
-        </w:rPr>
-        <w:t>HOOKS=(base udev autodetect microcode modconf kms keyboard keymap consolefont block filesystems fsck) &lt;--&gt; fields that must be verified</w:t>
-      </w:r>
-    </w:p>
-    <w:p>
-      <w:pPr>
-        <w:pStyle w:val="Normal"/>
-        <w:bidi w:val="0"/>
-        <w:spacing w:before="28" w:after="28"/>
-        <w:jc w:val="start"/>
-        <w:rPr>
-          <w:rFonts w:ascii="DejaVu Sans Mono" w:hAnsi="DejaVu Sans Mono"/>
-          <w:b w:val="false"/>
-          <w:bCs w:val="false"/>
-          <w:color w:val="auto"/>
-          <w:sz w:val="22"/>
-          <w:szCs w:val="22"/>
-        </w:rPr>
-      </w:pPr>
-      <w:r>
-        <w:rPr>
-          <w:rFonts w:ascii="DejaVu Sans Mono" w:hAnsi="DejaVu Sans Mono"/>
-          <w:b w:val="false"/>
-          <w:bCs w:val="false"/>
-          <w:color w:val="auto"/>
-          <w:sz w:val="22"/>
-          <w:szCs w:val="22"/>
-        </w:rPr>
-      </w:r>
-    </w:p>
-    <w:p>
-      <w:pPr>
-        <w:pStyle w:val="Normal"/>
-        <w:bidi w:val="0"/>
-        <w:spacing w:before="28" w:after="28"/>
-        <w:jc w:val="start"/>
-        <w:rPr>
-          <w:rFonts w:ascii="DejaVu Sans Mono" w:hAnsi="DejaVu Sans Mono"/>
-          <w:b w:val="false"/>
-          <w:bCs w:val="false"/>
-          <w:sz w:val="22"/>
-          <w:szCs w:val="22"/>
-        </w:rPr>
-      </w:pPr>
-      <w:r>
-        <w:rPr>
-          <w:rFonts w:ascii="DejaVu Sans Mono" w:hAnsi="DejaVu Sans Mono"/>
-          <w:b w:val="false"/>
-          <w:bCs w:val="false"/>
-          <w:color w:val="auto"/>
-          <w:sz w:val="22"/>
-          <w:szCs w:val="22"/>
-        </w:rPr>
-        <w:t>1. make setup in gnome-control-center</w:t>
-      </w:r>
-    </w:p>
-    <w:p>
-      <w:pPr>
-        <w:pStyle w:val="Normal"/>
-        <w:bidi w:val="0"/>
-        <w:spacing w:before="28" w:after="28"/>
-        <w:jc w:val="start"/>
-        <w:rPr>
-          <w:rFonts w:ascii="DejaVu Sans Mono" w:hAnsi="DejaVu Sans Mono"/>
-          <w:b w:val="false"/>
-          <w:bCs w:val="false"/>
-          <w:sz w:val="22"/>
-          <w:szCs w:val="22"/>
-        </w:rPr>
-      </w:pPr>
-      <w:r>
-        <w:rPr>
-          <w:rFonts w:ascii="DejaVu Sans Mono" w:hAnsi="DejaVu Sans Mono"/>
-          <w:b w:val="false"/>
-          <w:bCs w:val="false"/>
-          <w:color w:val="auto"/>
-          <w:sz w:val="22"/>
-          <w:szCs w:val="22"/>
-        </w:rPr>
-        <w:t>2. make setup in gnome-shell-extensions</w:t>
-      </w:r>
-    </w:p>
-    <w:p>
-      <w:pPr>
-        <w:pStyle w:val="Normal"/>
-        <w:bidi w:val="0"/>
-        <w:spacing w:before="28" w:after="28"/>
-        <w:jc w:val="start"/>
-        <w:rPr>
-          <w:rFonts w:ascii="DejaVu Sans Mono" w:hAnsi="DejaVu Sans Mono"/>
-          <w:b w:val="false"/>
-          <w:bCs w:val="false"/>
-          <w:sz w:val="22"/>
-          <w:szCs w:val="22"/>
-        </w:rPr>
-      </w:pPr>
-      <w:r>
-        <w:rPr>
-          <w:rFonts w:ascii="DejaVu Sans Mono" w:hAnsi="DejaVu Sans Mono"/>
-          <w:b w:val="false"/>
-          <w:bCs w:val="false"/>
-          <w:color w:val="auto"/>
-          <w:sz w:val="22"/>
-          <w:szCs w:val="22"/>
-        </w:rPr>
-        <w:t>3. make setup in gnome-tweaker</w:t>
+        <w:t>11. Configurations and Optimizations</w:t>
+      </w:r>
+    </w:p>
+    <w:p>
+      <w:pPr>
+        <w:pStyle w:val="Normal"/>
+        <w:bidi w:val="0"/>
+        <w:spacing w:before="28" w:after="28"/>
+        <w:jc w:val="start"/>
+        <w:rPr>
+          <w:rFonts w:ascii="DejaVu Sans Mono" w:hAnsi="DejaVu Sans Mono"/>
+          <w:b w:val="false"/>
+          <w:bCs w:val="false"/>
+          <w:color w:val="auto"/>
+          <w:sz w:val="22"/>
+          <w:szCs w:val="22"/>
+        </w:rPr>
+      </w:pPr>
+      <w:r>
+        <w:rPr>
+          <w:rFonts w:ascii="DejaVu Sans Mono" w:hAnsi="DejaVu Sans Mono"/>
+          <w:b w:val="false"/>
+          <w:bCs w:val="false"/>
+          <w:color w:val="auto"/>
+          <w:sz w:val="22"/>
+          <w:szCs w:val="22"/>
+        </w:rPr>
+      </w:r>
+    </w:p>
+    <w:p>
+      <w:pPr>
+        <w:pStyle w:val="Normal"/>
+        <w:bidi w:val="0"/>
+        <w:spacing w:before="28" w:after="28"/>
+        <w:jc w:val="start"/>
+        <w:rPr>
+          <w:rFonts w:ascii="DejaVu Sans Mono" w:hAnsi="DejaVu Sans Mono"/>
+          <w:b w:val="false"/>
+          <w:bCs w:val="false"/>
+          <w:sz w:val="22"/>
+          <w:szCs w:val="22"/>
+        </w:rPr>
+      </w:pPr>
+      <w:r>
+        <w:rPr>
+          <w:rFonts w:ascii="DejaVu Sans Mono" w:hAnsi="DejaVu Sans Mono"/>
+          <w:b w:val="false"/>
+          <w:bCs w:val="false"/>
+          <w:color w:val="auto"/>
+          <w:sz w:val="22"/>
+          <w:szCs w:val="22"/>
+        </w:rPr>
+        <w:t>1. configure in gnome-control-center</w:t>
+      </w:r>
+    </w:p>
+    <w:p>
+      <w:pPr>
+        <w:pStyle w:val="Normal"/>
+        <w:bidi w:val="0"/>
+        <w:spacing w:before="28" w:after="28"/>
+        <w:jc w:val="start"/>
+        <w:rPr>
+          <w:rFonts w:ascii="DejaVu Sans Mono" w:hAnsi="DejaVu Sans Mono"/>
+          <w:b w:val="false"/>
+          <w:bCs w:val="false"/>
+          <w:sz w:val="22"/>
+          <w:szCs w:val="22"/>
+        </w:rPr>
+      </w:pPr>
+      <w:r>
+        <w:rPr>
+          <w:rFonts w:ascii="DejaVu Sans Mono" w:hAnsi="DejaVu Sans Mono"/>
+          <w:b w:val="false"/>
+          <w:bCs w:val="false"/>
+          <w:color w:val="auto"/>
+          <w:sz w:val="22"/>
+          <w:szCs w:val="22"/>
+        </w:rPr>
+        <w:t>2. configure in gnome-shell-extensions</w:t>
+      </w:r>
+    </w:p>
+    <w:p>
+      <w:pPr>
+        <w:pStyle w:val="Normal"/>
+        <w:bidi w:val="0"/>
+        <w:spacing w:before="28" w:after="28"/>
+        <w:jc w:val="start"/>
+        <w:rPr>
+          <w:rFonts w:ascii="DejaVu Sans Mono" w:hAnsi="DejaVu Sans Mono"/>
+          <w:b w:val="false"/>
+          <w:bCs w:val="false"/>
+          <w:sz w:val="22"/>
+          <w:szCs w:val="22"/>
+        </w:rPr>
+      </w:pPr>
+      <w:r>
+        <w:rPr>
+          <w:rFonts w:ascii="DejaVu Sans Mono" w:hAnsi="DejaVu Sans Mono"/>
+          <w:b w:val="false"/>
+          <w:bCs w:val="false"/>
+          <w:color w:val="auto"/>
+          <w:sz w:val="22"/>
+          <w:szCs w:val="22"/>
+        </w:rPr>
+        <w:t>3. configure in gnome-tweaker</w:t>
       </w:r>
     </w:p>
     <w:p>
@@ -4861,7 +5203,7 @@
           <w:sz w:val="22"/>
           <w:szCs w:val="22"/>
         </w:rPr>
-        <w:t>7. zsh &lt;--&gt; chsh -s /bin/zsh $USER</w:t>
+        <w:t>7. configure zsh: chsh -s /bin/zsh $USER</w:t>
       </w:r>
     </w:p>
     <w:p>
@@ -4939,7 +5281,33 @@
           <w:sz w:val="22"/>
           <w:szCs w:val="22"/>
         </w:rPr>
-        <w:t>sudo pacman -S gnu-free-fonts ttf-atkinson-hyperlegible ttf-bitstream-vera ttf-caladea ttf-carlito ttf-cascadia-code ttf-croscore ttf-dejavu ttf-droid ttf-fira-code ttf-fira-mono ttf-fira-sans ttf-firacode-nerd ttf-hack ttf-ibm-plex ttf-inconsolata ttf-input ttf-jetbrains-mono ttf-junicode ttf-junicode-variable ttf-liberation ttf-libertinus ttf-linux-libertine ttf-linux-libertine-g ttf-meslo-nerd ttf-mona-sans ttf-monaspace-frozen ttf-monaspace-variable ttf-opensans ttf-roboto ttf-roboto-mono</w:t>
+        <w:t>sudo pacman -S gnu-free-fonts ttf-anonymous-pro ttf-atkinson-hyperlegible ttf-bitstream-vera ttf-caladea ttf-carlito ttf-cascadia-code ttf-crimson-pro ttf-crimson-pro-variable ttf-croscore ttf-dejavu ttf-doulos-sil ttf-droid ttf-eurof ttf-fantasque-sans-mono ttf-fira-code ttf-fira-mono ttf-fira-sans ttf-hack ttf-ibm-plex ttf-inconsolata ttf-input ttf-jetbrains-mono ttf-junicode ttf-junicode-variable ttf-khmer ttf-lato ttf-liberation ttf-libertinus ttf-linux-libertine ttf-linux-libertine-g ttf-material-icons ttf-material-symbols-variable ttf-meslo-nerd ttf-mona-sans ttf-monaspace-frozen ttf-monaspace-variable ttf-monofur ttf-monoid ttf-montserrat ttf-nunito ttf-opensans ttf-overpass ttf-roboto ttf-roboto-mono</w:t>
+      </w:r>
+    </w:p>
+    <w:p>
+      <w:pPr>
+        <w:pStyle w:val="Normal"/>
+        <w:bidi w:val="0"/>
+        <w:spacing w:before="28" w:after="28"/>
+        <w:jc w:val="start"/>
+        <w:rPr>
+          <w:rFonts w:ascii="DejaVu Sans Mono" w:hAnsi="DejaVu Sans Mono"/>
+          <w:b w:val="false"/>
+          <w:bCs w:val="false"/>
+          <w:color w:val="auto"/>
+          <w:sz w:val="22"/>
+          <w:szCs w:val="22"/>
+        </w:rPr>
+      </w:pPr>
+      <w:r>
+        <w:rPr>
+          <w:rFonts w:ascii="DejaVu Sans Mono" w:hAnsi="DejaVu Sans Mono"/>
+          <w:b w:val="false"/>
+          <w:bCs w:val="false"/>
+          <w:color w:val="auto"/>
+          <w:sz w:val="22"/>
+          <w:szCs w:val="22"/>
+        </w:rPr>
       </w:r>
     </w:p>
     <w:p>

</xml_diff>

<commit_message>
Arch Linux from Scratch
</commit_message>
<xml_diff>
--- a/Arch_Install.docx
+++ b/Arch_Install.docx
@@ -4322,6 +4322,27 @@
           <w:szCs w:val="22"/>
         </w:rPr>
       </w:r>
+    </w:p>
+    <w:p>
+      <w:pPr>
+        <w:pStyle w:val="Normal"/>
+        <w:spacing w:before="28" w:after="28"/>
+        <w:jc w:val="start"/>
+        <w:rPr>
+          <w:rFonts w:ascii="DejaVu Sans Mono" w:hAnsi="DejaVu Sans Mono"/>
+          <w:sz w:val="22"/>
+          <w:szCs w:val="22"/>
+        </w:rPr>
+      </w:pPr>
+      <w:r>
+        <w:rPr>
+          <w:rFonts w:ascii="DejaVu Sans Mono" w:hAnsi="DejaVu Sans Mono"/>
+          <w:color w:themeColor="accent1" w:themeShade="bf" w:val="auto"/>
+          <w:sz w:val="22"/>
+          <w:szCs w:val="22"/>
+        </w:rPr>
+        <w:t>on the next page ...</w:t>
+      </w:r>
       <w:r>
         <w:br w:type="page"/>
       </w:r>
@@ -4452,7 +4473,7 @@
           <w:sz w:val="22"/>
           <w:szCs w:val="22"/>
         </w:rPr>
-        <w:t>pacman -S alsa-utils aspell aspell-en aspell-pt at-spi2-core avahi bashtop bat bind-tools bluez bluez-utils bpytop btop btrfs-progs colord cronie cups cups-browsed cups-filters cups-pdf curl ethtool fail2ban fd ffmpeg firewalld foomatic-db foomatic-db-engine foomatic-db-ppds fwupd fzf git glances grc gst-plugins-base gst-plugins-base-libs gutenprint hspell htop hunspell imagemagick inxi iproute2 less libssh libssh2 libvncserver libvoikko libwireplumber localsearch lsd lshw lsof man-db man-pages mesa-utils meson micro mission-center nano ninja nmap nss-mdns ntfs-3g nuspell p7zip pacman-contrib parted pipewire pipewire-pulse powertop pwgen qt5-wayland qt6-wayland reflector ripgrep smartmontools speedtest-cli tecla tinysparql tlp tree unzip upower v4l-utils v4l2loopback-utils wget wireless_tools wireplumber yt-dlp zip zram-generator zsh zsh-autocomplete zsh-autosuggestions zsh-completions zsh-history-substring-search zsh-lovers zsh-syntax-highlighting</w:t>
+        <w:t>pacman -S alsa-utils aspell aspell-en aspell-pt at-spi2-core avahi bashtop bat bind-tools bluez bluez-utils bpytop btop btrfs-progs colord cronie cups cups-browsed cups-filters cups-pdf curl ethtool fail2ban fd ffmpeg firewalld foomatic-db foomatic-db-engine foomatic-db-ppds fwupd fzf git glances grc gst-plugins-base gst-plugins-base-libs gutenprint hspell htop hunspell hwinfo imagemagick inxi iproute2 less libssh libssh2 libvncserver libvoikko libwireplumber localsearch lsd lsof man-db man-pages mesa-utils meson micro mission-center nano ninja nmap nss-mdns ntfs-3g nuspell p7zip pacman-contrib parted pipewire pipewire-pulse powertop pwgen qt5-wayland qt6-wayland reflector ripgrep smartmontools speedtest-cli tecla tinysparql tlp tree unzip upower v4l-utils v4l2loopback-utils wget wireless_tools wireplumber yt-dlp zip zram-generator zsh zsh-autocomplete zsh-autosuggestions zsh-completions zsh-history-substring-search zsh-lovers zsh-syntax-highlighting</w:t>
       </w:r>
     </w:p>
     <w:p>
@@ -4609,6 +4630,54 @@
           <w:szCs w:val="22"/>
         </w:rPr>
         <w:t>systemctl enable bluetooth.service</w:t>
+      </w:r>
+    </w:p>
+    <w:p>
+      <w:pPr>
+        <w:pStyle w:val="Normal"/>
+        <w:bidi w:val="0"/>
+        <w:spacing w:before="28" w:after="28"/>
+        <w:jc w:val="start"/>
+        <w:rPr>
+          <w:rFonts w:ascii="DejaVu Sans Mono" w:hAnsi="DejaVu Sans Mono"/>
+          <w:b w:val="false"/>
+          <w:bCs w:val="false"/>
+          <w:sz w:val="22"/>
+          <w:szCs w:val="22"/>
+        </w:rPr>
+      </w:pPr>
+      <w:r>
+        <w:rPr>
+          <w:rFonts w:ascii="DejaVu Sans Mono" w:hAnsi="DejaVu Sans Mono"/>
+          <w:b w:val="false"/>
+          <w:bCs w:val="false"/>
+          <w:color w:val="auto"/>
+          <w:sz w:val="22"/>
+          <w:szCs w:val="22"/>
+        </w:rPr>
+        <w:t xml:space="preserve">systemctl enable </w:t>
+      </w:r>
+      <w:r>
+        <w:rPr>
+          <w:rFonts w:ascii="DejaVu Sans Mono" w:hAnsi="DejaVu Sans Mono"/>
+          <w:b w:val="false"/>
+          <w:bCs w:val="false"/>
+          <w:color w:val="auto"/>
+          <w:sz w:val="22"/>
+          <w:szCs w:val="22"/>
+        </w:rPr>
+        <w:t>cronie</w:t>
+      </w:r>
+      <w:r>
+        <w:rPr>
+          <w:rFonts w:ascii="DejaVu Sans Mono" w:hAnsi="DejaVu Sans Mono"/>
+          <w:b w:val="false"/>
+          <w:bCs w:val="false"/>
+          <w:color w:val="auto"/>
+          <w:sz w:val="22"/>
+          <w:szCs w:val="22"/>
+        </w:rPr>
+        <w:t>.service</w:t>
       </w:r>
     </w:p>
     <w:p>

</xml_diff>